<commit_message>
Add images from prototype
</commit_message>
<xml_diff>
--- a/TaskTwo/ShannonPeckTask2SectionC.docx
+++ b/TaskTwo/ShannonPeckTask2SectionC.docx
@@ -1,6 +1,6 @@
 
 <file path=word/document.xml><?xml version="1.0" encoding="utf-8"?>
-<w:document xmlns:wpc="http://schemas.microsoft.com/office/word/2010/wordprocessingCanvas" xmlns:cx="http://schemas.microsoft.com/office/drawing/2014/chartex" xmlns:cx1="http://schemas.microsoft.com/office/drawing/2015/9/8/chartex" xmlns:cx2="http://schemas.microsoft.com/office/drawing/2015/10/21/chartex" xmlns:cx3="http://schemas.microsoft.com/office/drawing/2016/5/9/chartex" xmlns:cx4="http://schemas.microsoft.com/office/drawing/2016/5/10/chartex" xmlns:cx5="http://schemas.microsoft.com/office/drawing/2016/5/11/chartex" xmlns:cx6="http://schemas.microsoft.com/office/drawing/2016/5/12/chartex" xmlns:cx7="http://schemas.microsoft.com/office/drawing/2016/5/13/chartex" xmlns:cx8="http://schemas.microsoft.com/office/drawing/2016/5/14/chartex" xmlns:mc="http://schemas.openxmlformats.org/markup-compatibility/2006" xmlns:aink="http://schemas.microsoft.com/office/drawing/2016/ink" xmlns:am3d="http://schemas.microsoft.com/office/drawing/2017/model3d" xmlns:o="urn:schemas-microsoft-com:office:office" xmlns:oel="http://schemas.microsoft.com/office/2019/extlst" xmlns:r="http://schemas.openxmlformats.org/officeDocument/2006/relationships" xmlns:m="http://schemas.openxmlformats.org/officeDocument/2006/math" xmlns:v="urn:schemas-microsoft-com:vml" xmlns:wp14="http://schemas.microsoft.com/office/word/2010/wordprocessingDrawing" xmlns:wp="http://schemas.openxmlformats.org/drawingml/2006/wordprocessingDrawing" xmlns:w10="urn:schemas-microsoft-com:office:word" xmlns:w="http://schemas.openxmlformats.org/wordprocessingml/2006/main" xmlns:w14="http://schemas.microsoft.com/office/word/2010/wordml" xmlns:w15="http://schemas.microsoft.com/office/word/2012/wordml" xmlns:w16cex="http://schemas.microsoft.com/office/word/2018/wordml/cex" xmlns:w16cid="http://schemas.microsoft.com/office/word/2016/wordml/cid" xmlns:w16="http://schemas.microsoft.com/office/word/2018/wordml" xmlns:w16sdtdh="http://schemas.microsoft.com/office/word/2020/wordml/sdtdatahash" xmlns:w16se="http://schemas.microsoft.com/office/word/2015/wordml/symex" xmlns:wpg="http://schemas.microsoft.com/office/word/2010/wordprocessingGroup" xmlns:wpi="http://schemas.microsoft.com/office/word/2010/wordprocessingInk" xmlns:wne="http://schemas.microsoft.com/office/word/2006/wordml" xmlns:wps="http://schemas.microsoft.com/office/word/2010/wordprocessingShape" mc:Ignorable="w14 w15 w16se w16cid w16 w16cex w16sdtdh wp14">
+<w:document xmlns:wpc="http://schemas.microsoft.com/office/word/2010/wordprocessingCanvas" xmlns:cx="http://schemas.microsoft.com/office/drawing/2014/chartex" xmlns:cx1="http://schemas.microsoft.com/office/drawing/2015/9/8/chartex" xmlns:cx2="http://schemas.microsoft.com/office/drawing/2015/10/21/chartex" xmlns:cx3="http://schemas.microsoft.com/office/drawing/2016/5/9/chartex" xmlns:cx4="http://schemas.microsoft.com/office/drawing/2016/5/10/chartex" xmlns:cx5="http://schemas.microsoft.com/office/drawing/2016/5/11/chartex" xmlns:cx6="http://schemas.microsoft.com/office/drawing/2016/5/12/chartex" xmlns:cx7="http://schemas.microsoft.com/office/drawing/2016/5/13/chartex" xmlns:cx8="http://schemas.microsoft.com/office/drawing/2016/5/14/chartex" xmlns:mc="http://schemas.openxmlformats.org/markup-compatibility/2006" xmlns:aink="http://schemas.microsoft.com/office/drawing/2016/ink" xmlns:am3d="http://schemas.microsoft.com/office/drawing/2017/model3d" xmlns:o="urn:schemas-microsoft-com:office:office" xmlns:r="http://schemas.openxmlformats.org/officeDocument/2006/relationships" xmlns:m="http://schemas.openxmlformats.org/officeDocument/2006/math" xmlns:v="urn:schemas-microsoft-com:vml" xmlns:wp14="http://schemas.microsoft.com/office/word/2010/wordprocessingDrawing" xmlns:wp="http://schemas.openxmlformats.org/drawingml/2006/wordprocessingDrawing" xmlns:w10="urn:schemas-microsoft-com:office:word" xmlns:w="http://schemas.openxmlformats.org/wordprocessingml/2006/main" xmlns:w14="http://schemas.microsoft.com/office/word/2010/wordml" xmlns:w15="http://schemas.microsoft.com/office/word/2012/wordml" xmlns:w16cex="http://schemas.microsoft.com/office/word/2018/wordml/cex" xmlns:w16cid="http://schemas.microsoft.com/office/word/2016/wordml/cid" xmlns:w16="http://schemas.microsoft.com/office/word/2018/wordml" xmlns:w16sdtdh="http://schemas.microsoft.com/office/word/2020/wordml/sdtdatahash" xmlns:w16se="http://schemas.microsoft.com/office/word/2015/wordml/symex" xmlns:wpg="http://schemas.microsoft.com/office/word/2010/wordprocessingGroup" xmlns:wpi="http://schemas.microsoft.com/office/word/2010/wordprocessingInk" xmlns:wne="http://schemas.microsoft.com/office/word/2006/wordml" xmlns:wps="http://schemas.microsoft.com/office/word/2010/wordprocessingShape" mc:Ignorable="w14 w15 w16se w16cid w16 w16cex w16sdtdh wp14">
   <w:body>
     <w:p>
       <w:pPr>
@@ -790,7 +790,10 @@
         <w:t>A high-fidelity wireframe was designed following implementation of initial functionality. This design focused more on user experience.</w:t>
       </w:r>
       <w:r>
-        <w:t xml:space="preserve"> This prototype includes the screens used to enter information, and error messages presented to the user when requirements are not met.</w:t>
+        <w:t xml:space="preserve"> This prototype includes the screens used to enter information, and error messages</w:t>
+      </w:r>
+      <w:r>
+        <w:t>.</w:t>
       </w:r>
     </w:p>
     <w:p>
@@ -802,16 +805,240 @@
         <w:t>Prototype</w:t>
       </w:r>
     </w:p>
-    <w:p/>
-    <w:p/>
-    <w:p/>
-    <w:p/>
+    <w:p>
+      <w:r>
+        <w:rPr>
+          <w:noProof/>
+        </w:rPr>
+        <w:drawing>
+          <wp:inline distT="0" distB="0" distL="0" distR="0" wp14:anchorId="5BD6D6D6" wp14:editId="51DE856D">
+            <wp:extent cx="1776095" cy="3771900"/>
+            <wp:effectExtent l="0" t="0" r="0" b="0"/>
+            <wp:docPr id="2" name="Picture 2" descr="A screen shot of a calculator&#10;&#10;Description automatically generated"/>
+            <wp:cNvGraphicFramePr>
+              <a:graphicFrameLocks xmlns:a="http://schemas.openxmlformats.org/drawingml/2006/main" noChangeAspect="1"/>
+            </wp:cNvGraphicFramePr>
+            <a:graphic xmlns:a="http://schemas.openxmlformats.org/drawingml/2006/main">
+              <a:graphicData uri="http://schemas.openxmlformats.org/drawingml/2006/picture">
+                <pic:pic xmlns:pic="http://schemas.openxmlformats.org/drawingml/2006/picture">
+                  <pic:nvPicPr>
+                    <pic:cNvPr id="2" name="Picture 2" descr="A screen shot of a calculator&#10;&#10;Description automatically generated"/>
+                    <pic:cNvPicPr>
+                      <a:picLocks noChangeAspect="1" noChangeArrowheads="1"/>
+                    </pic:cNvPicPr>
+                  </pic:nvPicPr>
+                  <pic:blipFill>
+                    <a:blip r:embed="rId15" cstate="print">
+                      <a:extLst>
+                        <a:ext uri="{28A0092B-C50C-407E-A947-70E740481C1C}">
+                          <a14:useLocalDpi xmlns:a14="http://schemas.microsoft.com/office/drawing/2010/main" val="0"/>
+                        </a:ext>
+                      </a:extLst>
+                    </a:blip>
+                    <a:srcRect/>
+                    <a:stretch>
+                      <a:fillRect/>
+                    </a:stretch>
+                  </pic:blipFill>
+                  <pic:spPr bwMode="auto">
+                    <a:xfrm>
+                      <a:off x="0" y="0"/>
+                      <a:ext cx="1787394" cy="3795896"/>
+                    </a:xfrm>
+                    <a:prstGeom prst="rect">
+                      <a:avLst/>
+                    </a:prstGeom>
+                    <a:noFill/>
+                    <a:ln>
+                      <a:noFill/>
+                    </a:ln>
+                  </pic:spPr>
+                </pic:pic>
+              </a:graphicData>
+            </a:graphic>
+          </wp:inline>
+        </w:drawing>
+      </w:r>
+      <w:r>
+        <w:t xml:space="preserve"> </w:t>
+      </w:r>
+      <w:r>
+        <w:rPr>
+          <w:noProof/>
+        </w:rPr>
+        <w:drawing>
+          <wp:inline distT="0" distB="0" distL="0" distR="0" wp14:anchorId="218B087A" wp14:editId="008B9AD0">
+            <wp:extent cx="1755140" cy="3764280"/>
+            <wp:effectExtent l="0" t="0" r="0" b="7620"/>
+            <wp:docPr id="5" name="Picture 5" descr="Graphical user interface, application&#10;&#10;Description automatically generated"/>
+            <wp:cNvGraphicFramePr>
+              <a:graphicFrameLocks xmlns:a="http://schemas.openxmlformats.org/drawingml/2006/main" noChangeAspect="1"/>
+            </wp:cNvGraphicFramePr>
+            <a:graphic xmlns:a="http://schemas.openxmlformats.org/drawingml/2006/main">
+              <a:graphicData uri="http://schemas.openxmlformats.org/drawingml/2006/picture">
+                <pic:pic xmlns:pic="http://schemas.openxmlformats.org/drawingml/2006/picture">
+                  <pic:nvPicPr>
+                    <pic:cNvPr id="5" name="Picture 5" descr="Graphical user interface, application&#10;&#10;Description automatically generated"/>
+                    <pic:cNvPicPr>
+                      <a:picLocks noChangeAspect="1" noChangeArrowheads="1"/>
+                    </pic:cNvPicPr>
+                  </pic:nvPicPr>
+                  <pic:blipFill>
+                    <a:blip r:embed="rId16" cstate="print">
+                      <a:extLst>
+                        <a:ext uri="{28A0092B-C50C-407E-A947-70E740481C1C}">
+                          <a14:useLocalDpi xmlns:a14="http://schemas.microsoft.com/office/drawing/2010/main" val="0"/>
+                        </a:ext>
+                      </a:extLst>
+                    </a:blip>
+                    <a:srcRect/>
+                    <a:stretch>
+                      <a:fillRect/>
+                    </a:stretch>
+                  </pic:blipFill>
+                  <pic:spPr bwMode="auto">
+                    <a:xfrm>
+                      <a:off x="0" y="0"/>
+                      <a:ext cx="1765619" cy="3786754"/>
+                    </a:xfrm>
+                    <a:prstGeom prst="rect">
+                      <a:avLst/>
+                    </a:prstGeom>
+                    <a:noFill/>
+                    <a:ln>
+                      <a:noFill/>
+                    </a:ln>
+                  </pic:spPr>
+                </pic:pic>
+              </a:graphicData>
+            </a:graphic>
+          </wp:inline>
+        </w:drawing>
+      </w:r>
+      <w:r>
+        <w:t xml:space="preserve"> </w:t>
+      </w:r>
+      <w:r>
+        <w:rPr>
+          <w:noProof/>
+        </w:rPr>
+        <w:drawing>
+          <wp:inline distT="0" distB="0" distL="0" distR="0" wp14:anchorId="2F3031CC" wp14:editId="11790EDD">
+            <wp:extent cx="1772285" cy="3756660"/>
+            <wp:effectExtent l="0" t="0" r="0" b="0"/>
+            <wp:docPr id="13" name="Picture 13" descr="Graphical user interface, application&#10;&#10;Description automatically generated"/>
+            <wp:cNvGraphicFramePr>
+              <a:graphicFrameLocks xmlns:a="http://schemas.openxmlformats.org/drawingml/2006/main" noChangeAspect="1"/>
+            </wp:cNvGraphicFramePr>
+            <a:graphic xmlns:a="http://schemas.openxmlformats.org/drawingml/2006/main">
+              <a:graphicData uri="http://schemas.openxmlformats.org/drawingml/2006/picture">
+                <pic:pic xmlns:pic="http://schemas.openxmlformats.org/drawingml/2006/picture">
+                  <pic:nvPicPr>
+                    <pic:cNvPr id="13" name="Picture 13" descr="Graphical user interface, application&#10;&#10;Description automatically generated"/>
+                    <pic:cNvPicPr>
+                      <a:picLocks noChangeAspect="1" noChangeArrowheads="1"/>
+                    </pic:cNvPicPr>
+                  </pic:nvPicPr>
+                  <pic:blipFill>
+                    <a:blip r:embed="rId17" cstate="print">
+                      <a:extLst>
+                        <a:ext uri="{28A0092B-C50C-407E-A947-70E740481C1C}">
+                          <a14:useLocalDpi xmlns:a14="http://schemas.microsoft.com/office/drawing/2010/main" val="0"/>
+                        </a:ext>
+                      </a:extLst>
+                    </a:blip>
+                    <a:srcRect/>
+                    <a:stretch>
+                      <a:fillRect/>
+                    </a:stretch>
+                  </pic:blipFill>
+                  <pic:spPr bwMode="auto">
+                    <a:xfrm>
+                      <a:off x="0" y="0"/>
+                      <a:ext cx="1790083" cy="3794386"/>
+                    </a:xfrm>
+                    <a:prstGeom prst="rect">
+                      <a:avLst/>
+                    </a:prstGeom>
+                    <a:noFill/>
+                    <a:ln>
+                      <a:noFill/>
+                    </a:ln>
+                  </pic:spPr>
+                </pic:pic>
+              </a:graphicData>
+            </a:graphic>
+          </wp:inline>
+        </w:drawing>
+      </w:r>
+    </w:p>
+    <w:p>
+      <w:pPr>
+        <w:spacing w:before="100" w:beforeAutospacing="1"/>
+        <w:ind w:firstLine="0"/>
+        <w:jc w:val="center"/>
+      </w:pPr>
+      <w:r>
+        <w:rPr>
+          <w:noProof/>
+        </w:rPr>
+        <w:drawing>
+          <wp:inline distT="0" distB="0" distL="0" distR="0" wp14:anchorId="531B4E41" wp14:editId="2F04A95C">
+            <wp:extent cx="1592580" cy="2948940"/>
+            <wp:effectExtent l="0" t="0" r="7620" b="3810"/>
+            <wp:docPr id="14" name="Picture 14" descr="Graphical user interface, text&#10;&#10;Description automatically generated"/>
+            <wp:cNvGraphicFramePr>
+              <a:graphicFrameLocks xmlns:a="http://schemas.openxmlformats.org/drawingml/2006/main" noChangeAspect="1"/>
+            </wp:cNvGraphicFramePr>
+            <a:graphic xmlns:a="http://schemas.openxmlformats.org/drawingml/2006/main">
+              <a:graphicData uri="http://schemas.openxmlformats.org/drawingml/2006/picture">
+                <pic:pic xmlns:pic="http://schemas.openxmlformats.org/drawingml/2006/picture">
+                  <pic:nvPicPr>
+                    <pic:cNvPr id="14" name="Picture 14" descr="Graphical user interface, text&#10;&#10;Description automatically generated"/>
+                    <pic:cNvPicPr>
+                      <a:picLocks noChangeAspect="1" noChangeArrowheads="1"/>
+                    </pic:cNvPicPr>
+                  </pic:nvPicPr>
+                  <pic:blipFill>
+                    <a:blip r:embed="rId18" cstate="print">
+                      <a:extLst>
+                        <a:ext uri="{28A0092B-C50C-407E-A947-70E740481C1C}">
+                          <a14:useLocalDpi xmlns:a14="http://schemas.microsoft.com/office/drawing/2010/main" val="0"/>
+                        </a:ext>
+                      </a:extLst>
+                    </a:blip>
+                    <a:srcRect/>
+                    <a:stretch>
+                      <a:fillRect/>
+                    </a:stretch>
+                  </pic:blipFill>
+                  <pic:spPr bwMode="auto">
+                    <a:xfrm>
+                      <a:off x="0" y="0"/>
+                      <a:ext cx="1592580" cy="2948940"/>
+                    </a:xfrm>
+                    <a:prstGeom prst="rect">
+                      <a:avLst/>
+                    </a:prstGeom>
+                    <a:noFill/>
+                    <a:ln>
+                      <a:noFill/>
+                    </a:ln>
+                  </pic:spPr>
+                </pic:pic>
+              </a:graphicData>
+            </a:graphic>
+          </wp:inline>
+        </w:drawing>
+      </w:r>
+    </w:p>
     <w:p>
       <w:pPr>
         <w:pStyle w:val="Heading1"/>
       </w:pPr>
       <w:bookmarkStart w:id="0" w:name="_Toc528608384"/>
       <w:r>
+        <w:lastRenderedPageBreak/>
         <w:t>Unit Test Plan</w:t>
       </w:r>
       <w:bookmarkEnd w:id="0"/>
@@ -936,58 +1163,58 @@
         <w:pStyle w:val="Heading3"/>
       </w:pPr>
       <w:r>
+        <w:t>Deliverables</w:t>
+      </w:r>
+    </w:p>
+    <w:p>
+      <w:r>
+        <w:t xml:space="preserve">List what the test(s) would produce. For </w:t>
+      </w:r>
+      <w:r>
+        <w:t>example,</w:t>
+      </w:r>
+      <w:r>
+        <w:t xml:space="preserve"> documentation or code notations. </w:t>
+      </w:r>
+    </w:p>
+    <w:p>
+      <w:pPr>
+        <w:pStyle w:val="Heading3"/>
+      </w:pPr>
+      <w:r>
+        <w:t>Tasks</w:t>
+      </w:r>
+    </w:p>
+    <w:p>
+      <w:r>
+        <w:t>List the tasks required to complete the testing and provide the outcomes you identified.</w:t>
+      </w:r>
+    </w:p>
+    <w:p>
+      <w:pPr>
+        <w:pStyle w:val="Heading3"/>
+      </w:pPr>
+      <w:r>
+        <w:t>Needs</w:t>
+      </w:r>
+    </w:p>
+    <w:p>
+      <w:r>
+        <w:t xml:space="preserve">Describe what </w:t>
+      </w:r>
+      <w:r>
+        <w:t xml:space="preserve">was </w:t>
+      </w:r>
+      <w:r>
+        <w:t xml:space="preserve">needed to be running or what support items had to be in place to perform the test?  Specify versions if appropriate and other technical requirements. If a testing package and/or library was employed, be sure to identify it/them. </w:t>
+      </w:r>
+    </w:p>
+    <w:p>
+      <w:pPr>
+        <w:pStyle w:val="Heading3"/>
+      </w:pPr>
+      <w:r>
         <w:lastRenderedPageBreak/>
-        <w:t>Deliverables</w:t>
-      </w:r>
-    </w:p>
-    <w:p>
-      <w:r>
-        <w:t xml:space="preserve">List what the test(s) would produce. For </w:t>
-      </w:r>
-      <w:r>
-        <w:t>example,</w:t>
-      </w:r>
-      <w:r>
-        <w:t xml:space="preserve"> documentation or code notations. </w:t>
-      </w:r>
-    </w:p>
-    <w:p>
-      <w:pPr>
-        <w:pStyle w:val="Heading3"/>
-      </w:pPr>
-      <w:r>
-        <w:t>Tasks</w:t>
-      </w:r>
-    </w:p>
-    <w:p>
-      <w:r>
-        <w:t>List the tasks required to complete the testing and provide the outcomes you identified.</w:t>
-      </w:r>
-    </w:p>
-    <w:p>
-      <w:pPr>
-        <w:pStyle w:val="Heading3"/>
-      </w:pPr>
-      <w:r>
-        <w:t>Needs</w:t>
-      </w:r>
-    </w:p>
-    <w:p>
-      <w:r>
-        <w:t xml:space="preserve">Describe what </w:t>
-      </w:r>
-      <w:r>
-        <w:t xml:space="preserve">was </w:t>
-      </w:r>
-      <w:r>
-        <w:t xml:space="preserve">needed to be running or what support items had to be in place to perform the test?  Specify versions if appropriate and other technical requirements. If a testing package and/or library was employed, be sure to identify it/them. </w:t>
-      </w:r>
-    </w:p>
-    <w:p>
-      <w:pPr>
-        <w:pStyle w:val="Heading3"/>
-      </w:pPr>
-      <w:r>
         <w:t>Pass/Fail Criteria</w:t>
       </w:r>
     </w:p>
@@ -1056,7 +1283,7 @@
                     <pic:cNvPicPr/>
                   </pic:nvPicPr>
                   <pic:blipFill>
-                    <a:blip r:embed="rId15">
+                    <a:blip r:embed="rId19">
                       <a:extLst>
                         <a:ext uri="{28A0092B-C50C-407E-A947-70E740481C1C}">
                           <a14:useLocalDpi xmlns:a14="http://schemas.microsoft.com/office/drawing/2010/main" val="0"/>
@@ -1124,7 +1351,6 @@
         <w:pStyle w:val="Heading2"/>
       </w:pPr>
       <w:r>
-        <w:lastRenderedPageBreak/>
         <w:t>Results</w:t>
       </w:r>
     </w:p>
@@ -1139,6 +1365,7 @@
           <w:noProof/>
           <w:lang w:eastAsia="en-US"/>
         </w:rPr>
+        <w:lastRenderedPageBreak/>
         <w:drawing>
           <wp:anchor distT="0" distB="0" distL="114300" distR="114300" simplePos="0" relativeHeight="251667456" behindDoc="1" locked="0" layoutInCell="1" allowOverlap="1" wp14:anchorId="67D81550" wp14:editId="67D81551">
             <wp:simplePos x="0" y="0"/>
@@ -1171,7 +1398,7 @@
                     <pic:cNvPicPr/>
                   </pic:nvPicPr>
                   <pic:blipFill>
-                    <a:blip r:embed="rId16">
+                    <a:blip r:embed="rId20">
                       <a:extLst>
                         <a:ext uri="{28A0092B-C50C-407E-A947-70E740481C1C}">
                           <a14:useLocalDpi xmlns:a14="http://schemas.microsoft.com/office/drawing/2010/main" val="0"/>
@@ -1580,7 +1807,7 @@
                     <pic:cNvPicPr/>
                   </pic:nvPicPr>
                   <pic:blipFill>
-                    <a:blip r:embed="rId17">
+                    <a:blip r:embed="rId21">
                       <a:extLst>
                         <a:ext uri="{28A0092B-C50C-407E-A947-70E740481C1C}">
                           <a14:useLocalDpi xmlns:a14="http://schemas.microsoft.com/office/drawing/2010/main" val="0"/>
@@ -1737,7 +1964,7 @@
                     <pic:cNvPicPr/>
                   </pic:nvPicPr>
                   <pic:blipFill>
-                    <a:blip r:embed="rId18">
+                    <a:blip r:embed="rId22">
                       <a:extLst>
                         <a:ext uri="{28A0092B-C50C-407E-A947-70E740481C1C}">
                           <a14:useLocalDpi xmlns:a14="http://schemas.microsoft.com/office/drawing/2010/main" val="0"/>
@@ -1812,7 +2039,7 @@
                     <pic:cNvPicPr/>
                   </pic:nvPicPr>
                   <pic:blipFill>
-                    <a:blip r:embed="rId19"/>
+                    <a:blip r:embed="rId23"/>
                     <a:stretch>
                       <a:fillRect/>
                     </a:stretch>
@@ -1895,7 +2122,7 @@
                     <pic:cNvPicPr/>
                   </pic:nvPicPr>
                   <pic:blipFill>
-                    <a:blip r:embed="rId20"/>
+                    <a:blip r:embed="rId24"/>
                     <a:stretch>
                       <a:fillRect/>
                     </a:stretch>
@@ -1979,7 +2206,7 @@
                     <pic:cNvPicPr/>
                   </pic:nvPicPr>
                   <pic:blipFill>
-                    <a:blip r:embed="rId21">
+                    <a:blip r:embed="rId25">
                       <a:extLst>
                         <a:ext uri="{28A0092B-C50C-407E-A947-70E740481C1C}">
                           <a14:useLocalDpi xmlns:a14="http://schemas.microsoft.com/office/drawing/2010/main" val="0"/>
@@ -2054,7 +2281,7 @@
                     <pic:cNvPicPr/>
                   </pic:nvPicPr>
                   <pic:blipFill>
-                    <a:blip r:embed="rId22">
+                    <a:blip r:embed="rId26">
                       <a:extLst>
                         <a:ext uri="{28A0092B-C50C-407E-A947-70E740481C1C}">
                           <a14:useLocalDpi xmlns:a14="http://schemas.microsoft.com/office/drawing/2010/main" val="0"/>
@@ -2144,8 +2371,8 @@
       </w:pPr>
     </w:p>
     <w:sectPr>
-      <w:headerReference w:type="default" r:id="rId23"/>
-      <w:headerReference w:type="first" r:id="rId24"/>
+      <w:headerReference w:type="default" r:id="rId27"/>
+      <w:headerReference w:type="first" r:id="rId28"/>
       <w:footnotePr>
         <w:pos w:val="beneathText"/>
       </w:footnotePr>
@@ -2161,7 +2388,7 @@
 </file>
 
 <file path=word/endnotes.xml><?xml version="1.0" encoding="utf-8"?>
-<w:endnotes xmlns:wpc="http://schemas.microsoft.com/office/word/2010/wordprocessingCanvas" xmlns:cx="http://schemas.microsoft.com/office/drawing/2014/chartex" xmlns:cx1="http://schemas.microsoft.com/office/drawing/2015/9/8/chartex" xmlns:cx2="http://schemas.microsoft.com/office/drawing/2015/10/21/chartex" xmlns:cx3="http://schemas.microsoft.com/office/drawing/2016/5/9/chartex" xmlns:cx4="http://schemas.microsoft.com/office/drawing/2016/5/10/chartex" xmlns:cx5="http://schemas.microsoft.com/office/drawing/2016/5/11/chartex" xmlns:cx6="http://schemas.microsoft.com/office/drawing/2016/5/12/chartex" xmlns:cx7="http://schemas.microsoft.com/office/drawing/2016/5/13/chartex" xmlns:cx8="http://schemas.microsoft.com/office/drawing/2016/5/14/chartex" xmlns:mc="http://schemas.openxmlformats.org/markup-compatibility/2006" xmlns:aink="http://schemas.microsoft.com/office/drawing/2016/ink" xmlns:am3d="http://schemas.microsoft.com/office/drawing/2017/model3d" xmlns:o="urn:schemas-microsoft-com:office:office" xmlns:oel="http://schemas.microsoft.com/office/2019/extlst" xmlns:r="http://schemas.openxmlformats.org/officeDocument/2006/relationships" xmlns:m="http://schemas.openxmlformats.org/officeDocument/2006/math" xmlns:v="urn:schemas-microsoft-com:vml" xmlns:wp14="http://schemas.microsoft.com/office/word/2010/wordprocessingDrawing" xmlns:wp="http://schemas.openxmlformats.org/drawingml/2006/wordprocessingDrawing" xmlns:w10="urn:schemas-microsoft-com:office:word" xmlns:w="http://schemas.openxmlformats.org/wordprocessingml/2006/main" xmlns:w14="http://schemas.microsoft.com/office/word/2010/wordml" xmlns:w15="http://schemas.microsoft.com/office/word/2012/wordml" xmlns:w16cex="http://schemas.microsoft.com/office/word/2018/wordml/cex" xmlns:w16cid="http://schemas.microsoft.com/office/word/2016/wordml/cid" xmlns:w16="http://schemas.microsoft.com/office/word/2018/wordml" xmlns:w16sdtdh="http://schemas.microsoft.com/office/word/2020/wordml/sdtdatahash" xmlns:w16se="http://schemas.microsoft.com/office/word/2015/wordml/symex" xmlns:wpg="http://schemas.microsoft.com/office/word/2010/wordprocessingGroup" xmlns:wpi="http://schemas.microsoft.com/office/word/2010/wordprocessingInk" xmlns:wne="http://schemas.microsoft.com/office/word/2006/wordml" xmlns:wps="http://schemas.microsoft.com/office/word/2010/wordprocessingShape" mc:Ignorable="w14 w15 w16se w16cid w16 w16cex w16sdtdh wp14">
+<w:endnotes xmlns:wpc="http://schemas.microsoft.com/office/word/2010/wordprocessingCanvas" xmlns:cx="http://schemas.microsoft.com/office/drawing/2014/chartex" xmlns:cx1="http://schemas.microsoft.com/office/drawing/2015/9/8/chartex" xmlns:cx2="http://schemas.microsoft.com/office/drawing/2015/10/21/chartex" xmlns:cx3="http://schemas.microsoft.com/office/drawing/2016/5/9/chartex" xmlns:cx4="http://schemas.microsoft.com/office/drawing/2016/5/10/chartex" xmlns:cx5="http://schemas.microsoft.com/office/drawing/2016/5/11/chartex" xmlns:cx6="http://schemas.microsoft.com/office/drawing/2016/5/12/chartex" xmlns:cx7="http://schemas.microsoft.com/office/drawing/2016/5/13/chartex" xmlns:cx8="http://schemas.microsoft.com/office/drawing/2016/5/14/chartex" xmlns:mc="http://schemas.openxmlformats.org/markup-compatibility/2006" xmlns:aink="http://schemas.microsoft.com/office/drawing/2016/ink" xmlns:am3d="http://schemas.microsoft.com/office/drawing/2017/model3d" xmlns:o="urn:schemas-microsoft-com:office:office" xmlns:r="http://schemas.openxmlformats.org/officeDocument/2006/relationships" xmlns:m="http://schemas.openxmlformats.org/officeDocument/2006/math" xmlns:v="urn:schemas-microsoft-com:vml" xmlns:wp14="http://schemas.microsoft.com/office/word/2010/wordprocessingDrawing" xmlns:wp="http://schemas.openxmlformats.org/drawingml/2006/wordprocessingDrawing" xmlns:w10="urn:schemas-microsoft-com:office:word" xmlns:w="http://schemas.openxmlformats.org/wordprocessingml/2006/main" xmlns:w14="http://schemas.microsoft.com/office/word/2010/wordml" xmlns:w15="http://schemas.microsoft.com/office/word/2012/wordml" xmlns:w16cex="http://schemas.microsoft.com/office/word/2018/wordml/cex" xmlns:w16cid="http://schemas.microsoft.com/office/word/2016/wordml/cid" xmlns:w16="http://schemas.microsoft.com/office/word/2018/wordml" xmlns:w16sdtdh="http://schemas.microsoft.com/office/word/2020/wordml/sdtdatahash" xmlns:w16se="http://schemas.microsoft.com/office/word/2015/wordml/symex" xmlns:wpg="http://schemas.microsoft.com/office/word/2010/wordprocessingGroup" xmlns:wpi="http://schemas.microsoft.com/office/word/2010/wordprocessingInk" xmlns:wne="http://schemas.microsoft.com/office/word/2006/wordml" xmlns:wps="http://schemas.microsoft.com/office/word/2010/wordprocessingShape" mc:Ignorable="w14 w15 w16se w16cid w16 w16cex w16sdtdh wp14">
   <w:endnote w:type="separator" w:id="-1">
     <w:p>
       <w:pPr>
@@ -2186,7 +2413,7 @@
 </file>
 
 <file path=word/footnotes.xml><?xml version="1.0" encoding="utf-8"?>
-<w:footnotes xmlns:wpc="http://schemas.microsoft.com/office/word/2010/wordprocessingCanvas" xmlns:cx="http://schemas.microsoft.com/office/drawing/2014/chartex" xmlns:cx1="http://schemas.microsoft.com/office/drawing/2015/9/8/chartex" xmlns:cx2="http://schemas.microsoft.com/office/drawing/2015/10/21/chartex" xmlns:cx3="http://schemas.microsoft.com/office/drawing/2016/5/9/chartex" xmlns:cx4="http://schemas.microsoft.com/office/drawing/2016/5/10/chartex" xmlns:cx5="http://schemas.microsoft.com/office/drawing/2016/5/11/chartex" xmlns:cx6="http://schemas.microsoft.com/office/drawing/2016/5/12/chartex" xmlns:cx7="http://schemas.microsoft.com/office/drawing/2016/5/13/chartex" xmlns:cx8="http://schemas.microsoft.com/office/drawing/2016/5/14/chartex" xmlns:mc="http://schemas.openxmlformats.org/markup-compatibility/2006" xmlns:aink="http://schemas.microsoft.com/office/drawing/2016/ink" xmlns:am3d="http://schemas.microsoft.com/office/drawing/2017/model3d" xmlns:o="urn:schemas-microsoft-com:office:office" xmlns:oel="http://schemas.microsoft.com/office/2019/extlst" xmlns:r="http://schemas.openxmlformats.org/officeDocument/2006/relationships" xmlns:m="http://schemas.openxmlformats.org/officeDocument/2006/math" xmlns:v="urn:schemas-microsoft-com:vml" xmlns:wp14="http://schemas.microsoft.com/office/word/2010/wordprocessingDrawing" xmlns:wp="http://schemas.openxmlformats.org/drawingml/2006/wordprocessingDrawing" xmlns:w10="urn:schemas-microsoft-com:office:word" xmlns:w="http://schemas.openxmlformats.org/wordprocessingml/2006/main" xmlns:w14="http://schemas.microsoft.com/office/word/2010/wordml" xmlns:w15="http://schemas.microsoft.com/office/word/2012/wordml" xmlns:w16cex="http://schemas.microsoft.com/office/word/2018/wordml/cex" xmlns:w16cid="http://schemas.microsoft.com/office/word/2016/wordml/cid" xmlns:w16="http://schemas.microsoft.com/office/word/2018/wordml" xmlns:w16sdtdh="http://schemas.microsoft.com/office/word/2020/wordml/sdtdatahash" xmlns:w16se="http://schemas.microsoft.com/office/word/2015/wordml/symex" xmlns:wpg="http://schemas.microsoft.com/office/word/2010/wordprocessingGroup" xmlns:wpi="http://schemas.microsoft.com/office/word/2010/wordprocessingInk" xmlns:wne="http://schemas.microsoft.com/office/word/2006/wordml" xmlns:wps="http://schemas.microsoft.com/office/word/2010/wordprocessingShape" mc:Ignorable="w14 w15 w16se w16cid w16 w16cex w16sdtdh wp14">
+<w:footnotes xmlns:wpc="http://schemas.microsoft.com/office/word/2010/wordprocessingCanvas" xmlns:cx="http://schemas.microsoft.com/office/drawing/2014/chartex" xmlns:cx1="http://schemas.microsoft.com/office/drawing/2015/9/8/chartex" xmlns:cx2="http://schemas.microsoft.com/office/drawing/2015/10/21/chartex" xmlns:cx3="http://schemas.microsoft.com/office/drawing/2016/5/9/chartex" xmlns:cx4="http://schemas.microsoft.com/office/drawing/2016/5/10/chartex" xmlns:cx5="http://schemas.microsoft.com/office/drawing/2016/5/11/chartex" xmlns:cx6="http://schemas.microsoft.com/office/drawing/2016/5/12/chartex" xmlns:cx7="http://schemas.microsoft.com/office/drawing/2016/5/13/chartex" xmlns:cx8="http://schemas.microsoft.com/office/drawing/2016/5/14/chartex" xmlns:mc="http://schemas.openxmlformats.org/markup-compatibility/2006" xmlns:aink="http://schemas.microsoft.com/office/drawing/2016/ink" xmlns:am3d="http://schemas.microsoft.com/office/drawing/2017/model3d" xmlns:o="urn:schemas-microsoft-com:office:office" xmlns:r="http://schemas.openxmlformats.org/officeDocument/2006/relationships" xmlns:m="http://schemas.openxmlformats.org/officeDocument/2006/math" xmlns:v="urn:schemas-microsoft-com:vml" xmlns:wp14="http://schemas.microsoft.com/office/word/2010/wordprocessingDrawing" xmlns:wp="http://schemas.openxmlformats.org/drawingml/2006/wordprocessingDrawing" xmlns:w10="urn:schemas-microsoft-com:office:word" xmlns:w="http://schemas.openxmlformats.org/wordprocessingml/2006/main" xmlns:w14="http://schemas.microsoft.com/office/word/2010/wordml" xmlns:w15="http://schemas.microsoft.com/office/word/2012/wordml" xmlns:w16cex="http://schemas.microsoft.com/office/word/2018/wordml/cex" xmlns:w16cid="http://schemas.microsoft.com/office/word/2016/wordml/cid" xmlns:w16="http://schemas.microsoft.com/office/word/2018/wordml" xmlns:w16sdtdh="http://schemas.microsoft.com/office/word/2020/wordml/sdtdatahash" xmlns:w16se="http://schemas.microsoft.com/office/word/2015/wordml/symex" xmlns:wpg="http://schemas.microsoft.com/office/word/2010/wordprocessingGroup" xmlns:wpi="http://schemas.microsoft.com/office/word/2010/wordprocessingInk" xmlns:wne="http://schemas.microsoft.com/office/word/2006/wordml" xmlns:wps="http://schemas.microsoft.com/office/word/2010/wordprocessingShape" mc:Ignorable="w14 w15 w16se w16cid w16 w16cex w16sdtdh wp14">
   <w:footnote w:type="separator" w:id="-1">
     <w:p>
       <w:pPr>
@@ -2211,7 +2438,7 @@
 </file>
 
 <file path=word/header1.xml><?xml version="1.0" encoding="utf-8"?>
-<w:hdr xmlns:wpc="http://schemas.microsoft.com/office/word/2010/wordprocessingCanvas" xmlns:cx="http://schemas.microsoft.com/office/drawing/2014/chartex" xmlns:cx1="http://schemas.microsoft.com/office/drawing/2015/9/8/chartex" xmlns:cx2="http://schemas.microsoft.com/office/drawing/2015/10/21/chartex" xmlns:cx3="http://schemas.microsoft.com/office/drawing/2016/5/9/chartex" xmlns:cx4="http://schemas.microsoft.com/office/drawing/2016/5/10/chartex" xmlns:cx5="http://schemas.microsoft.com/office/drawing/2016/5/11/chartex" xmlns:cx6="http://schemas.microsoft.com/office/drawing/2016/5/12/chartex" xmlns:cx7="http://schemas.microsoft.com/office/drawing/2016/5/13/chartex" xmlns:cx8="http://schemas.microsoft.com/office/drawing/2016/5/14/chartex" xmlns:mc="http://schemas.openxmlformats.org/markup-compatibility/2006" xmlns:aink="http://schemas.microsoft.com/office/drawing/2016/ink" xmlns:am3d="http://schemas.microsoft.com/office/drawing/2017/model3d" xmlns:o="urn:schemas-microsoft-com:office:office" xmlns:oel="http://schemas.microsoft.com/office/2019/extlst" xmlns:r="http://schemas.openxmlformats.org/officeDocument/2006/relationships" xmlns:m="http://schemas.openxmlformats.org/officeDocument/2006/math" xmlns:v="urn:schemas-microsoft-com:vml" xmlns:wp14="http://schemas.microsoft.com/office/word/2010/wordprocessingDrawing" xmlns:wp="http://schemas.openxmlformats.org/drawingml/2006/wordprocessingDrawing" xmlns:w10="urn:schemas-microsoft-com:office:word" xmlns:w="http://schemas.openxmlformats.org/wordprocessingml/2006/main" xmlns:w14="http://schemas.microsoft.com/office/word/2010/wordml" xmlns:w15="http://schemas.microsoft.com/office/word/2012/wordml" xmlns:w16cex="http://schemas.microsoft.com/office/word/2018/wordml/cex" xmlns:w16cid="http://schemas.microsoft.com/office/word/2016/wordml/cid" xmlns:w16="http://schemas.microsoft.com/office/word/2018/wordml" xmlns:w16sdtdh="http://schemas.microsoft.com/office/word/2020/wordml/sdtdatahash" xmlns:w16se="http://schemas.microsoft.com/office/word/2015/wordml/symex" xmlns:wpg="http://schemas.microsoft.com/office/word/2010/wordprocessingGroup" xmlns:wpi="http://schemas.microsoft.com/office/word/2010/wordprocessingInk" xmlns:wne="http://schemas.microsoft.com/office/word/2006/wordml" xmlns:wps="http://schemas.microsoft.com/office/word/2010/wordprocessingShape" mc:Ignorable="w14 w15 w16se w16cid w16 w16cex w16sdtdh wp14">
+<w:hdr xmlns:wpc="http://schemas.microsoft.com/office/word/2010/wordprocessingCanvas" xmlns:cx="http://schemas.microsoft.com/office/drawing/2014/chartex" xmlns:cx1="http://schemas.microsoft.com/office/drawing/2015/9/8/chartex" xmlns:cx2="http://schemas.microsoft.com/office/drawing/2015/10/21/chartex" xmlns:cx3="http://schemas.microsoft.com/office/drawing/2016/5/9/chartex" xmlns:cx4="http://schemas.microsoft.com/office/drawing/2016/5/10/chartex" xmlns:cx5="http://schemas.microsoft.com/office/drawing/2016/5/11/chartex" xmlns:cx6="http://schemas.microsoft.com/office/drawing/2016/5/12/chartex" xmlns:cx7="http://schemas.microsoft.com/office/drawing/2016/5/13/chartex" xmlns:cx8="http://schemas.microsoft.com/office/drawing/2016/5/14/chartex" xmlns:mc="http://schemas.openxmlformats.org/markup-compatibility/2006" xmlns:aink="http://schemas.microsoft.com/office/drawing/2016/ink" xmlns:am3d="http://schemas.microsoft.com/office/drawing/2017/model3d" xmlns:o="urn:schemas-microsoft-com:office:office" xmlns:r="http://schemas.openxmlformats.org/officeDocument/2006/relationships" xmlns:m="http://schemas.openxmlformats.org/officeDocument/2006/math" xmlns:v="urn:schemas-microsoft-com:vml" xmlns:wp14="http://schemas.microsoft.com/office/word/2010/wordprocessingDrawing" xmlns:wp="http://schemas.openxmlformats.org/drawingml/2006/wordprocessingDrawing" xmlns:w10="urn:schemas-microsoft-com:office:word" xmlns:w="http://schemas.openxmlformats.org/wordprocessingml/2006/main" xmlns:w14="http://schemas.microsoft.com/office/word/2010/wordml" xmlns:w15="http://schemas.microsoft.com/office/word/2012/wordml" xmlns:w16cex="http://schemas.microsoft.com/office/word/2018/wordml/cex" xmlns:w16cid="http://schemas.microsoft.com/office/word/2016/wordml/cid" xmlns:w16="http://schemas.microsoft.com/office/word/2018/wordml" xmlns:w16sdtdh="http://schemas.microsoft.com/office/word/2020/wordml/sdtdatahash" xmlns:w16se="http://schemas.microsoft.com/office/word/2015/wordml/symex" xmlns:wpg="http://schemas.microsoft.com/office/word/2010/wordprocessingGroup" xmlns:wpi="http://schemas.microsoft.com/office/word/2010/wordprocessingInk" xmlns:wne="http://schemas.microsoft.com/office/word/2006/wordml" xmlns:wps="http://schemas.microsoft.com/office/word/2010/wordprocessingShape" mc:Ignorable="w14 w15 w16se w16cid w16 w16cex w16sdtdh wp14">
   <w:p>
     <w:pPr>
       <w:pStyle w:val="Header"/>
@@ -2224,7 +2451,7 @@
 </file>
 
 <file path=word/header2.xml><?xml version="1.0" encoding="utf-8"?>
-<w:hdr xmlns:wpc="http://schemas.microsoft.com/office/word/2010/wordprocessingCanvas" xmlns:cx="http://schemas.microsoft.com/office/drawing/2014/chartex" xmlns:cx1="http://schemas.microsoft.com/office/drawing/2015/9/8/chartex" xmlns:cx2="http://schemas.microsoft.com/office/drawing/2015/10/21/chartex" xmlns:cx3="http://schemas.microsoft.com/office/drawing/2016/5/9/chartex" xmlns:cx4="http://schemas.microsoft.com/office/drawing/2016/5/10/chartex" xmlns:cx5="http://schemas.microsoft.com/office/drawing/2016/5/11/chartex" xmlns:cx6="http://schemas.microsoft.com/office/drawing/2016/5/12/chartex" xmlns:cx7="http://schemas.microsoft.com/office/drawing/2016/5/13/chartex" xmlns:cx8="http://schemas.microsoft.com/office/drawing/2016/5/14/chartex" xmlns:mc="http://schemas.openxmlformats.org/markup-compatibility/2006" xmlns:aink="http://schemas.microsoft.com/office/drawing/2016/ink" xmlns:am3d="http://schemas.microsoft.com/office/drawing/2017/model3d" xmlns:o="urn:schemas-microsoft-com:office:office" xmlns:oel="http://schemas.microsoft.com/office/2019/extlst" xmlns:r="http://schemas.openxmlformats.org/officeDocument/2006/relationships" xmlns:m="http://schemas.openxmlformats.org/officeDocument/2006/math" xmlns:v="urn:schemas-microsoft-com:vml" xmlns:wp14="http://schemas.microsoft.com/office/word/2010/wordprocessingDrawing" xmlns:wp="http://schemas.openxmlformats.org/drawingml/2006/wordprocessingDrawing" xmlns:w10="urn:schemas-microsoft-com:office:word" xmlns:w="http://schemas.openxmlformats.org/wordprocessingml/2006/main" xmlns:w14="http://schemas.microsoft.com/office/word/2010/wordml" xmlns:w15="http://schemas.microsoft.com/office/word/2012/wordml" xmlns:w16cex="http://schemas.microsoft.com/office/word/2018/wordml/cex" xmlns:w16cid="http://schemas.microsoft.com/office/word/2016/wordml/cid" xmlns:w16="http://schemas.microsoft.com/office/word/2018/wordml" xmlns:w16sdtdh="http://schemas.microsoft.com/office/word/2020/wordml/sdtdatahash" xmlns:w16se="http://schemas.microsoft.com/office/word/2015/wordml/symex" xmlns:wpg="http://schemas.microsoft.com/office/word/2010/wordprocessingGroup" xmlns:wpi="http://schemas.microsoft.com/office/word/2010/wordprocessingInk" xmlns:wne="http://schemas.microsoft.com/office/word/2006/wordml" xmlns:wps="http://schemas.microsoft.com/office/word/2010/wordprocessingShape" mc:Ignorable="w14 w15 w16se w16cid w16 w16cex w16sdtdh wp14">
+<w:hdr xmlns:wpc="http://schemas.microsoft.com/office/word/2010/wordprocessingCanvas" xmlns:cx="http://schemas.microsoft.com/office/drawing/2014/chartex" xmlns:cx1="http://schemas.microsoft.com/office/drawing/2015/9/8/chartex" xmlns:cx2="http://schemas.microsoft.com/office/drawing/2015/10/21/chartex" xmlns:cx3="http://schemas.microsoft.com/office/drawing/2016/5/9/chartex" xmlns:cx4="http://schemas.microsoft.com/office/drawing/2016/5/10/chartex" xmlns:cx5="http://schemas.microsoft.com/office/drawing/2016/5/11/chartex" xmlns:cx6="http://schemas.microsoft.com/office/drawing/2016/5/12/chartex" xmlns:cx7="http://schemas.microsoft.com/office/drawing/2016/5/13/chartex" xmlns:cx8="http://schemas.microsoft.com/office/drawing/2016/5/14/chartex" xmlns:mc="http://schemas.openxmlformats.org/markup-compatibility/2006" xmlns:aink="http://schemas.microsoft.com/office/drawing/2016/ink" xmlns:am3d="http://schemas.microsoft.com/office/drawing/2017/model3d" xmlns:o="urn:schemas-microsoft-com:office:office" xmlns:r="http://schemas.openxmlformats.org/officeDocument/2006/relationships" xmlns:m="http://schemas.openxmlformats.org/officeDocument/2006/math" xmlns:v="urn:schemas-microsoft-com:vml" xmlns:wp14="http://schemas.microsoft.com/office/word/2010/wordprocessingDrawing" xmlns:wp="http://schemas.openxmlformats.org/drawingml/2006/wordprocessingDrawing" xmlns:w10="urn:schemas-microsoft-com:office:word" xmlns:w="http://schemas.openxmlformats.org/wordprocessingml/2006/main" xmlns:w14="http://schemas.microsoft.com/office/word/2010/wordml" xmlns:w15="http://schemas.microsoft.com/office/word/2012/wordml" xmlns:w16cex="http://schemas.microsoft.com/office/word/2018/wordml/cex" xmlns:w16cid="http://schemas.microsoft.com/office/word/2016/wordml/cid" xmlns:w16="http://schemas.microsoft.com/office/word/2018/wordml" xmlns:w16sdtdh="http://schemas.microsoft.com/office/word/2020/wordml/sdtdatahash" xmlns:w16se="http://schemas.microsoft.com/office/word/2015/wordml/symex" xmlns:wpg="http://schemas.microsoft.com/office/word/2010/wordprocessingGroup" xmlns:wpi="http://schemas.microsoft.com/office/word/2010/wordprocessingInk" xmlns:wne="http://schemas.microsoft.com/office/word/2006/wordml" xmlns:wps="http://schemas.microsoft.com/office/word/2010/wordprocessingShape" mc:Ignorable="w14 w15 w16se w16cid w16 w16cex w16sdtdh wp14">
   <w:p>
     <w:pPr>
       <w:pStyle w:val="Header"/>
@@ -2322,7 +2549,7 @@
 </file>
 
 <file path=word/numbering.xml><?xml version="1.0" encoding="utf-8"?>
-<w:numbering xmlns:wpc="http://schemas.microsoft.com/office/word/2010/wordprocessingCanvas" xmlns:cx="http://schemas.microsoft.com/office/drawing/2014/chartex" xmlns:cx1="http://schemas.microsoft.com/office/drawing/2015/9/8/chartex" xmlns:cx2="http://schemas.microsoft.com/office/drawing/2015/10/21/chartex" xmlns:cx3="http://schemas.microsoft.com/office/drawing/2016/5/9/chartex" xmlns:cx4="http://schemas.microsoft.com/office/drawing/2016/5/10/chartex" xmlns:cx5="http://schemas.microsoft.com/office/drawing/2016/5/11/chartex" xmlns:cx6="http://schemas.microsoft.com/office/drawing/2016/5/12/chartex" xmlns:cx7="http://schemas.microsoft.com/office/drawing/2016/5/13/chartex" xmlns:cx8="http://schemas.microsoft.com/office/drawing/2016/5/14/chartex" xmlns:mc="http://schemas.openxmlformats.org/markup-compatibility/2006" xmlns:aink="http://schemas.microsoft.com/office/drawing/2016/ink" xmlns:am3d="http://schemas.microsoft.com/office/drawing/2017/model3d" xmlns:o="urn:schemas-microsoft-com:office:office" xmlns:oel="http://schemas.microsoft.com/office/2019/extlst" xmlns:r="http://schemas.openxmlformats.org/officeDocument/2006/relationships" xmlns:m="http://schemas.openxmlformats.org/officeDocument/2006/math" xmlns:v="urn:schemas-microsoft-com:vml" xmlns:wp14="http://schemas.microsoft.com/office/word/2010/wordprocessingDrawing" xmlns:wp="http://schemas.openxmlformats.org/drawingml/2006/wordprocessingDrawing" xmlns:w10="urn:schemas-microsoft-com:office:word" xmlns:w="http://schemas.openxmlformats.org/wordprocessingml/2006/main" xmlns:w14="http://schemas.microsoft.com/office/word/2010/wordml" xmlns:w15="http://schemas.microsoft.com/office/word/2012/wordml" xmlns:w16cex="http://schemas.microsoft.com/office/word/2018/wordml/cex" xmlns:w16cid="http://schemas.microsoft.com/office/word/2016/wordml/cid" xmlns:w16="http://schemas.microsoft.com/office/word/2018/wordml" xmlns:w16sdtdh="http://schemas.microsoft.com/office/word/2020/wordml/sdtdatahash" xmlns:w16se="http://schemas.microsoft.com/office/word/2015/wordml/symex" xmlns:wpg="http://schemas.microsoft.com/office/word/2010/wordprocessingGroup" xmlns:wpi="http://schemas.microsoft.com/office/word/2010/wordprocessingInk" xmlns:wne="http://schemas.microsoft.com/office/word/2006/wordml" xmlns:wps="http://schemas.microsoft.com/office/word/2010/wordprocessingShape" mc:Ignorable="w14 w15 w16se w16cid w16 w16cex w16sdtdh wp14">
+<w:numbering xmlns:wpc="http://schemas.microsoft.com/office/word/2010/wordprocessingCanvas" xmlns:cx="http://schemas.microsoft.com/office/drawing/2014/chartex" xmlns:cx1="http://schemas.microsoft.com/office/drawing/2015/9/8/chartex" xmlns:cx2="http://schemas.microsoft.com/office/drawing/2015/10/21/chartex" xmlns:cx3="http://schemas.microsoft.com/office/drawing/2016/5/9/chartex" xmlns:cx4="http://schemas.microsoft.com/office/drawing/2016/5/10/chartex" xmlns:cx5="http://schemas.microsoft.com/office/drawing/2016/5/11/chartex" xmlns:cx6="http://schemas.microsoft.com/office/drawing/2016/5/12/chartex" xmlns:cx7="http://schemas.microsoft.com/office/drawing/2016/5/13/chartex" xmlns:cx8="http://schemas.microsoft.com/office/drawing/2016/5/14/chartex" xmlns:mc="http://schemas.openxmlformats.org/markup-compatibility/2006" xmlns:aink="http://schemas.microsoft.com/office/drawing/2016/ink" xmlns:am3d="http://schemas.microsoft.com/office/drawing/2017/model3d" xmlns:o="urn:schemas-microsoft-com:office:office" xmlns:r="http://schemas.openxmlformats.org/officeDocument/2006/relationships" xmlns:m="http://schemas.openxmlformats.org/officeDocument/2006/math" xmlns:v="urn:schemas-microsoft-com:vml" xmlns:wp14="http://schemas.microsoft.com/office/word/2010/wordprocessingDrawing" xmlns:wp="http://schemas.openxmlformats.org/drawingml/2006/wordprocessingDrawing" xmlns:w10="urn:schemas-microsoft-com:office:word" xmlns:w="http://schemas.openxmlformats.org/wordprocessingml/2006/main" xmlns:w14="http://schemas.microsoft.com/office/word/2010/wordml" xmlns:w15="http://schemas.microsoft.com/office/word/2012/wordml" xmlns:w16cex="http://schemas.microsoft.com/office/word/2018/wordml/cex" xmlns:w16cid="http://schemas.microsoft.com/office/word/2016/wordml/cid" xmlns:w16="http://schemas.microsoft.com/office/word/2018/wordml" xmlns:w16sdtdh="http://schemas.microsoft.com/office/word/2020/wordml/sdtdatahash" xmlns:w16se="http://schemas.microsoft.com/office/word/2015/wordml/symex" xmlns:wpg="http://schemas.microsoft.com/office/word/2010/wordprocessingGroup" xmlns:wpi="http://schemas.microsoft.com/office/word/2010/wordprocessingInk" xmlns:wne="http://schemas.microsoft.com/office/word/2006/wordml" xmlns:wps="http://schemas.microsoft.com/office/word/2010/wordprocessingShape" mc:Ignorable="w14 w15 w16se w16cid w16 w16cex w16sdtdh wp14">
   <w:abstractNum w:abstractNumId="0" w15:restartNumberingAfterBreak="0">
     <w:nsid w:val="FFFFFF7C"/>
     <w:multiLevelType w:val="singleLevel"/>
@@ -7485,7 +7712,7 @@
 </file>
 
 <file path=word/glossary/document.xml><?xml version="1.0" encoding="utf-8"?>
-<w:glossaryDocument xmlns:wpc="http://schemas.microsoft.com/office/word/2010/wordprocessingCanvas" xmlns:cx="http://schemas.microsoft.com/office/drawing/2014/chartex" xmlns:cx1="http://schemas.microsoft.com/office/drawing/2015/9/8/chartex" xmlns:cx2="http://schemas.microsoft.com/office/drawing/2015/10/21/chartex" xmlns:cx3="http://schemas.microsoft.com/office/drawing/2016/5/9/chartex" xmlns:cx4="http://schemas.microsoft.com/office/drawing/2016/5/10/chartex" xmlns:cx5="http://schemas.microsoft.com/office/drawing/2016/5/11/chartex" xmlns:cx6="http://schemas.microsoft.com/office/drawing/2016/5/12/chartex" xmlns:cx7="http://schemas.microsoft.com/office/drawing/2016/5/13/chartex" xmlns:cx8="http://schemas.microsoft.com/office/drawing/2016/5/14/chartex" xmlns:mc="http://schemas.openxmlformats.org/markup-compatibility/2006" xmlns:aink="http://schemas.microsoft.com/office/drawing/2016/ink" xmlns:am3d="http://schemas.microsoft.com/office/drawing/2017/model3d" xmlns:o="urn:schemas-microsoft-com:office:office" xmlns:oel="http://schemas.microsoft.com/office/2019/extlst" xmlns:r="http://schemas.openxmlformats.org/officeDocument/2006/relationships" xmlns:m="http://schemas.openxmlformats.org/officeDocument/2006/math" xmlns:v="urn:schemas-microsoft-com:vml" xmlns:wp14="http://schemas.microsoft.com/office/word/2010/wordprocessingDrawing" xmlns:wp="http://schemas.openxmlformats.org/drawingml/2006/wordprocessingDrawing" xmlns:w10="urn:schemas-microsoft-com:office:word" xmlns:w="http://schemas.openxmlformats.org/wordprocessingml/2006/main" xmlns:w14="http://schemas.microsoft.com/office/word/2010/wordml" xmlns:w15="http://schemas.microsoft.com/office/word/2012/wordml" xmlns:w16cex="http://schemas.microsoft.com/office/word/2018/wordml/cex" xmlns:w16cid="http://schemas.microsoft.com/office/word/2016/wordml/cid" xmlns:w16="http://schemas.microsoft.com/office/word/2018/wordml" xmlns:w16sdtdh="http://schemas.microsoft.com/office/word/2020/wordml/sdtdatahash" xmlns:w16se="http://schemas.microsoft.com/office/word/2015/wordml/symex" xmlns:wpg="http://schemas.microsoft.com/office/word/2010/wordprocessingGroup" xmlns:wpi="http://schemas.microsoft.com/office/word/2010/wordprocessingInk" xmlns:wne="http://schemas.microsoft.com/office/word/2006/wordml" xmlns:wps="http://schemas.microsoft.com/office/word/2010/wordprocessingShape" mc:Ignorable="w14 w15 w16se w16cid w16 w16cex w16sdtdh wp14">
+<w:glossaryDocument xmlns:wpc="http://schemas.microsoft.com/office/word/2010/wordprocessingCanvas" xmlns:cx="http://schemas.microsoft.com/office/drawing/2014/chartex" xmlns:cx1="http://schemas.microsoft.com/office/drawing/2015/9/8/chartex" xmlns:cx2="http://schemas.microsoft.com/office/drawing/2015/10/21/chartex" xmlns:cx3="http://schemas.microsoft.com/office/drawing/2016/5/9/chartex" xmlns:cx4="http://schemas.microsoft.com/office/drawing/2016/5/10/chartex" xmlns:cx5="http://schemas.microsoft.com/office/drawing/2016/5/11/chartex" xmlns:cx6="http://schemas.microsoft.com/office/drawing/2016/5/12/chartex" xmlns:cx7="http://schemas.microsoft.com/office/drawing/2016/5/13/chartex" xmlns:cx8="http://schemas.microsoft.com/office/drawing/2016/5/14/chartex" xmlns:mc="http://schemas.openxmlformats.org/markup-compatibility/2006" xmlns:aink="http://schemas.microsoft.com/office/drawing/2016/ink" xmlns:am3d="http://schemas.microsoft.com/office/drawing/2017/model3d" xmlns:o="urn:schemas-microsoft-com:office:office" xmlns:r="http://schemas.openxmlformats.org/officeDocument/2006/relationships" xmlns:m="http://schemas.openxmlformats.org/officeDocument/2006/math" xmlns:v="urn:schemas-microsoft-com:vml" xmlns:wp14="http://schemas.microsoft.com/office/word/2010/wordprocessingDrawing" xmlns:wp="http://schemas.openxmlformats.org/drawingml/2006/wordprocessingDrawing" xmlns:w10="urn:schemas-microsoft-com:office:word" xmlns:w="http://schemas.openxmlformats.org/wordprocessingml/2006/main" xmlns:w14="http://schemas.microsoft.com/office/word/2010/wordml" xmlns:w15="http://schemas.microsoft.com/office/word/2012/wordml" xmlns:w16cex="http://schemas.microsoft.com/office/word/2018/wordml/cex" xmlns:w16cid="http://schemas.microsoft.com/office/word/2016/wordml/cid" xmlns:w16="http://schemas.microsoft.com/office/word/2018/wordml" xmlns:w16sdtdh="http://schemas.microsoft.com/office/word/2020/wordml/sdtdatahash" xmlns:w16se="http://schemas.microsoft.com/office/word/2015/wordml/symex" xmlns:wpg="http://schemas.microsoft.com/office/word/2010/wordprocessingGroup" xmlns:wpi="http://schemas.microsoft.com/office/word/2010/wordprocessingInk" xmlns:wne="http://schemas.microsoft.com/office/word/2006/wordml" xmlns:wps="http://schemas.microsoft.com/office/word/2010/wordprocessingShape" mc:Ignorable="w14 w15 w16se w16cid w16 w16cex w16sdtdh wp14">
   <w:docParts>
     <w:docPart>
       <w:docPartPr>
@@ -7655,6 +7882,7 @@
     <w:rsid w:val="00AA5A33"/>
     <w:rsid w:val="00BF5896"/>
     <w:rsid w:val="00C8613B"/>
+    <w:rsid w:val="00E24D5F"/>
     <w:rsid w:val="00E62591"/>
     <w:rsid w:val="00F3775A"/>
   </w:rsids>

</xml_diff>

<commit_message>
Fix same var name issue
</commit_message>
<xml_diff>
--- a/TaskTwo/ShannonPeckTask2SectionC.docx
+++ b/TaskTwo/ShannonPeckTask2SectionC.docx
@@ -1,6 +1,6 @@
 
 <file path=word/document.xml><?xml version="1.0" encoding="utf-8"?>
-<w:document xmlns:wpc="http://schemas.microsoft.com/office/word/2010/wordprocessingCanvas" xmlns:cx="http://schemas.microsoft.com/office/drawing/2014/chartex" xmlns:cx1="http://schemas.microsoft.com/office/drawing/2015/9/8/chartex" xmlns:cx2="http://schemas.microsoft.com/office/drawing/2015/10/21/chartex" xmlns:cx3="http://schemas.microsoft.com/office/drawing/2016/5/9/chartex" xmlns:cx4="http://schemas.microsoft.com/office/drawing/2016/5/10/chartex" xmlns:cx5="http://schemas.microsoft.com/office/drawing/2016/5/11/chartex" xmlns:cx6="http://schemas.microsoft.com/office/drawing/2016/5/12/chartex" xmlns:cx7="http://schemas.microsoft.com/office/drawing/2016/5/13/chartex" xmlns:cx8="http://schemas.microsoft.com/office/drawing/2016/5/14/chartex" xmlns:mc="http://schemas.openxmlformats.org/markup-compatibility/2006" xmlns:aink="http://schemas.microsoft.com/office/drawing/2016/ink" xmlns:am3d="http://schemas.microsoft.com/office/drawing/2017/model3d" xmlns:o="urn:schemas-microsoft-com:office:office" xmlns:r="http://schemas.openxmlformats.org/officeDocument/2006/relationships" xmlns:m="http://schemas.openxmlformats.org/officeDocument/2006/math" xmlns:v="urn:schemas-microsoft-com:vml" xmlns:wp14="http://schemas.microsoft.com/office/word/2010/wordprocessingDrawing" xmlns:wp="http://schemas.openxmlformats.org/drawingml/2006/wordprocessingDrawing" xmlns:w10="urn:schemas-microsoft-com:office:word" xmlns:w="http://schemas.openxmlformats.org/wordprocessingml/2006/main" xmlns:w14="http://schemas.microsoft.com/office/word/2010/wordml" xmlns:w15="http://schemas.microsoft.com/office/word/2012/wordml" xmlns:w16cex="http://schemas.microsoft.com/office/word/2018/wordml/cex" xmlns:w16cid="http://schemas.microsoft.com/office/word/2016/wordml/cid" xmlns:w16="http://schemas.microsoft.com/office/word/2018/wordml" xmlns:w16sdtdh="http://schemas.microsoft.com/office/word/2020/wordml/sdtdatahash" xmlns:w16se="http://schemas.microsoft.com/office/word/2015/wordml/symex" xmlns:wpg="http://schemas.microsoft.com/office/word/2010/wordprocessingGroup" xmlns:wpi="http://schemas.microsoft.com/office/word/2010/wordprocessingInk" xmlns:wne="http://schemas.microsoft.com/office/word/2006/wordml" xmlns:wps="http://schemas.microsoft.com/office/word/2010/wordprocessingShape" mc:Ignorable="w14 w15 w16se w16cid w16 w16cex w16sdtdh wp14">
+<w:document xmlns:wpc="http://schemas.microsoft.com/office/word/2010/wordprocessingCanvas" xmlns:cx="http://schemas.microsoft.com/office/drawing/2014/chartex" xmlns:cx1="http://schemas.microsoft.com/office/drawing/2015/9/8/chartex" xmlns:cx2="http://schemas.microsoft.com/office/drawing/2015/10/21/chartex" xmlns:cx3="http://schemas.microsoft.com/office/drawing/2016/5/9/chartex" xmlns:cx4="http://schemas.microsoft.com/office/drawing/2016/5/10/chartex" xmlns:cx5="http://schemas.microsoft.com/office/drawing/2016/5/11/chartex" xmlns:cx6="http://schemas.microsoft.com/office/drawing/2016/5/12/chartex" xmlns:cx7="http://schemas.microsoft.com/office/drawing/2016/5/13/chartex" xmlns:cx8="http://schemas.microsoft.com/office/drawing/2016/5/14/chartex" xmlns:mc="http://schemas.openxmlformats.org/markup-compatibility/2006" xmlns:aink="http://schemas.microsoft.com/office/drawing/2016/ink" xmlns:am3d="http://schemas.microsoft.com/office/drawing/2017/model3d" xmlns:o="urn:schemas-microsoft-com:office:office" xmlns:oel="http://schemas.microsoft.com/office/2019/extlst" xmlns:r="http://schemas.openxmlformats.org/officeDocument/2006/relationships" xmlns:m="http://schemas.openxmlformats.org/officeDocument/2006/math" xmlns:v="urn:schemas-microsoft-com:vml" xmlns:wp14="http://schemas.microsoft.com/office/word/2010/wordprocessingDrawing" xmlns:wp="http://schemas.openxmlformats.org/drawingml/2006/wordprocessingDrawing" xmlns:w10="urn:schemas-microsoft-com:office:word" xmlns:w="http://schemas.openxmlformats.org/wordprocessingml/2006/main" xmlns:w14="http://schemas.microsoft.com/office/word/2010/wordml" xmlns:w15="http://schemas.microsoft.com/office/word/2012/wordml" xmlns:w16cex="http://schemas.microsoft.com/office/word/2018/wordml/cex" xmlns:w16cid="http://schemas.microsoft.com/office/word/2016/wordml/cid" xmlns:w16="http://schemas.microsoft.com/office/word/2018/wordml" xmlns:w16sdtdh="http://schemas.microsoft.com/office/word/2020/wordml/sdtdatahash" xmlns:w16se="http://schemas.microsoft.com/office/word/2015/wordml/symex" xmlns:wpg="http://schemas.microsoft.com/office/word/2010/wordprocessingGroup" xmlns:wpi="http://schemas.microsoft.com/office/word/2010/wordprocessingInk" xmlns:wne="http://schemas.microsoft.com/office/word/2006/wordml" xmlns:wps="http://schemas.microsoft.com/office/word/2010/wordprocessingShape" mc:Ignorable="w14 w15 w16se w16cid w16 w16cex w16sdtdh wp14">
   <w:body>
     <w:p>
       <w:pPr>
@@ -348,20 +348,35 @@
           <w:sz w:val="32"/>
           <w:szCs w:val="32"/>
         </w:rPr>
-        <w:t>Application Design and Testing</w:t>
-      </w:r>
-    </w:p>
-    <w:p>
-      <w:pPr>
-        <w:pStyle w:val="Heading1"/>
+        <w:t>Application Design</w:t>
+      </w:r>
+    </w:p>
+    <w:p>
+      <w:pPr>
+        <w:pStyle w:val="Heading2"/>
       </w:pPr>
       <w:r>
         <w:t>Design Document</w:t>
       </w:r>
     </w:p>
     <w:p>
-      <w:pPr>
-        <w:pStyle w:val="Heading2"/>
+      <w:r>
+        <w:t xml:space="preserve">The following sections contain CDUTermTracker application’s design documents. These </w:t>
+      </w:r>
+      <w:r>
+        <w:t xml:space="preserve">artifacts </w:t>
+      </w:r>
+      <w:r>
+        <w:t xml:space="preserve">were used </w:t>
+      </w:r>
+      <w:r>
+        <w:t>by developers during creation of the application to provide a programmatic design framework and user-friendly User Interface. The UML diagram displays the classes to be used and their associated methods and field; the low-fidelity wireframe provides a preliminary design plan; and the more detailed prototype contains a more detailed and accurate representation of the final product.</w:t>
+      </w:r>
+    </w:p>
+    <w:p>
+      <w:pPr>
+        <w:pStyle w:val="Heading3"/>
+        <w:ind w:firstLine="0"/>
       </w:pPr>
       <w:r>
         <w:t>Class Design</w:t>
@@ -454,7 +469,7 @@
     </w:p>
     <w:p>
       <w:pPr>
-        <w:pStyle w:val="Heading3"/>
+        <w:pStyle w:val="Heading4"/>
         <w:ind w:firstLine="0"/>
       </w:pPr>
       <w:r>
@@ -509,7 +524,7 @@
     </w:p>
     <w:p>
       <w:pPr>
-        <w:pStyle w:val="Heading3"/>
+        <w:pStyle w:val="Heading4"/>
         <w:ind w:firstLine="0"/>
       </w:pPr>
       <w:r>
@@ -563,7 +578,7 @@
     </w:p>
     <w:p>
       <w:pPr>
-        <w:pStyle w:val="Heading3"/>
+        <w:pStyle w:val="Heading4"/>
         <w:ind w:firstLine="0"/>
       </w:pPr>
       <w:r>
@@ -619,43 +634,47 @@
     <w:p/>
     <w:p>
       <w:pPr>
-        <w:pStyle w:val="Heading2"/>
-      </w:pPr>
-      <w:r>
-        <w:t>UI Design</w:t>
-      </w:r>
-    </w:p>
-    <w:p>
-      <w:pPr>
-        <w:ind w:firstLine="0"/>
-      </w:pPr>
-      <w:r>
-        <w:tab/>
-        <w:t>A low-fidelity wireframe of the prototype’s entry page (Terms View)</w:t>
-      </w:r>
-      <w:r>
-        <w:t>, Course View, and Assessment View</w:t>
-      </w:r>
-      <w:r>
-        <w:t xml:space="preserve"> </w:t>
-      </w:r>
-      <w:r>
-        <w:t>are</w:t>
-      </w:r>
-      <w:r>
-        <w:t xml:space="preserve"> provided. This</w:t>
-      </w:r>
-      <w:r>
-        <w:t xml:space="preserve"> provided an initial rough idea of what the layout should look like, to guide the development team.</w:t>
-      </w:r>
-    </w:p>
-    <w:p>
-      <w:pPr>
         <w:pStyle w:val="Heading3"/>
         <w:ind w:firstLine="0"/>
       </w:pPr>
       <w:r>
+        <w:t>UI Design</w:t>
+      </w:r>
+    </w:p>
+    <w:p>
+      <w:pPr>
+        <w:pStyle w:val="Heading4"/>
+        <w:ind w:firstLine="0"/>
+      </w:pPr>
+      <w:r>
         <w:t>Low-fidelity wireframe</w:t>
+      </w:r>
+    </w:p>
+    <w:p>
+      <w:pPr>
+        <w:ind w:firstLine="0"/>
+      </w:pPr>
+      <w:r>
+        <w:tab/>
+        <w:t>A low-fidelity wireframe of the prototype’s entry page (Terms View), Course View, and Assessment View can be found in this section. This</w:t>
+      </w:r>
+      <w:r>
+        <w:t xml:space="preserve"> documentation</w:t>
+      </w:r>
+      <w:r>
+        <w:t xml:space="preserve"> provided an initial </w:t>
+      </w:r>
+      <w:r>
+        <w:t xml:space="preserve">estimation </w:t>
+      </w:r>
+      <w:r>
+        <w:t xml:space="preserve">of what the layout </w:t>
+      </w:r>
+      <w:r>
+        <w:t>would</w:t>
+      </w:r>
+      <w:r>
+        <w:t xml:space="preserve"> look like, to guide the development team.</w:t>
       </w:r>
     </w:p>
     <w:p>
@@ -786,23 +805,17 @@
     </w:p>
     <w:p/>
     <w:p>
-      <w:r>
-        <w:t>A high-fidelity wireframe was designed following implementation of initial functionality. This design focused more on user experience.</w:t>
-      </w:r>
-      <w:r>
-        <w:t xml:space="preserve"> This prototype includes the screens used to enter information, and error messages</w:t>
-      </w:r>
-      <w:r>
-        <w:t>.</w:t>
-      </w:r>
-    </w:p>
-    <w:p>
-      <w:pPr>
-        <w:pStyle w:val="Heading3"/>
+      <w:pPr>
+        <w:pStyle w:val="Heading4"/>
         <w:ind w:firstLine="0"/>
       </w:pPr>
       <w:r>
         <w:t>Prototype</w:t>
+      </w:r>
+    </w:p>
+    <w:p>
+      <w:r>
+        <w:t>A high-fidelity wireframe was designed following implementation of initial functionality. This design focused more on user experience. This prototype includes the screens used to enter information, and error messages.</w:t>
       </w:r>
     </w:p>
     <w:p>
@@ -1038,14 +1051,34 @@
       </w:pPr>
       <w:bookmarkStart w:id="0" w:name="_Toc528608384"/>
       <w:r>
+        <w:rPr>
+          <w:sz w:val="32"/>
+          <w:szCs w:val="32"/>
+        </w:rPr>
         <w:lastRenderedPageBreak/>
+        <w:t>Application</w:t>
+      </w:r>
+      <w:r>
+        <w:rPr>
+          <w:sz w:val="32"/>
+          <w:szCs w:val="32"/>
+        </w:rPr>
+        <w:t xml:space="preserve"> Testing</w:t>
+      </w:r>
+    </w:p>
+    <w:p>
+      <w:pPr>
+        <w:pStyle w:val="Heading2"/>
+      </w:pPr>
+      <w:r>
         <w:t>Unit Test Plan</w:t>
       </w:r>
       <w:bookmarkEnd w:id="0"/>
     </w:p>
     <w:p>
       <w:pPr>
-        <w:pStyle w:val="Heading2"/>
+        <w:pStyle w:val="Heading3"/>
+        <w:ind w:firstLine="0"/>
       </w:pPr>
       <w:r>
         <w:t>Introduction</w:t>
@@ -1053,70 +1086,63 @@
     </w:p>
     <w:p>
       <w:pPr>
+        <w:pStyle w:val="Heading4"/>
+        <w:ind w:firstLine="0"/>
+      </w:pPr>
+      <w:r>
+        <w:t>Purpose</w:t>
+      </w:r>
+    </w:p>
+    <w:p>
+      <w:r>
+        <w:t xml:space="preserve">Testing ensures that methods within the application’s classes function as </w:t>
+      </w:r>
+      <w:r>
+        <w:t>expected and</w:t>
+      </w:r>
+      <w:r>
+        <w:t xml:space="preserve"> finds errors if any are present. Unit testing is performed on these methods to ensure that </w:t>
+      </w:r>
+      <w:r>
+        <w:t xml:space="preserve">the smallest bits of code perform as expected; this means that the development team will identify problems earlier in the code to prevent larger problems down the road. </w:t>
+      </w:r>
+    </w:p>
+    <w:p>
+      <w:pPr>
         <w:pStyle w:val="Heading3"/>
-      </w:pPr>
-      <w:r>
-        <w:t>Purpose</w:t>
-      </w:r>
-    </w:p>
-    <w:p>
-      <w:r>
-        <w:t>Provide a brief description of</w:t>
-      </w:r>
-      <w:r>
-        <w:t xml:space="preserve"> the testing method(s) that you used</w:t>
-      </w:r>
-      <w:r>
-        <w:t xml:space="preserve"> and what the results </w:t>
-      </w:r>
-      <w:r>
-        <w:t>it yielded</w:t>
-      </w:r>
-      <w:r>
-        <w:t xml:space="preserve">. Also, what </w:t>
-      </w:r>
-      <w:r>
-        <w:t>remediation was required if necessary</w:t>
-      </w:r>
-      <w:r>
-        <w:t xml:space="preserve"> and how it would be performed. </w:t>
-      </w:r>
-    </w:p>
-    <w:p/>
+        <w:ind w:firstLine="0"/>
+      </w:pPr>
+      <w:r>
+        <w:t>Overview</w:t>
+      </w:r>
+    </w:p>
+    <w:p>
+      <w:r>
+        <w:t>Here you go into more detail abou</w:t>
+      </w:r>
+      <w:r>
+        <w:t>t the test(s) and how it related</w:t>
+      </w:r>
+      <w:r>
+        <w:t xml:space="preserve"> to the overall project. You should include if a similar method was used in other parts of the application or why this was unique for a certain aspect of the code. Then, go into detail about </w:t>
+      </w:r>
+      <w:r>
+        <w:t>what functions were tested, how the tests were</w:t>
+      </w:r>
+      <w:r>
+        <w:t xml:space="preserve"> conducted, and how errors</w:t>
+      </w:r>
+      <w:r>
+        <w:t xml:space="preserve"> were</w:t>
+      </w:r>
+      <w:r>
+        <w:t xml:space="preserve"> dealt with. </w:t>
+      </w:r>
+    </w:p>
     <w:p>
       <w:pPr>
         <w:pStyle w:val="Heading3"/>
-      </w:pPr>
-      <w:r>
-        <w:t>Overview</w:t>
-      </w:r>
-    </w:p>
-    <w:p>
-      <w:r>
-        <w:t>Here you go into more detail abou</w:t>
-      </w:r>
-      <w:r>
-        <w:t>t the test(s) and how it related</w:t>
-      </w:r>
-      <w:r>
-        <w:t xml:space="preserve"> to the overall project. You should include if a similar method was used in other parts of the application or why this was unique for a certain aspect of the code. Then, go into detail about </w:t>
-      </w:r>
-      <w:r>
-        <w:t>what functions were tested, how the tests were</w:t>
-      </w:r>
-      <w:r>
-        <w:t xml:space="preserve"> conducted, and how errors</w:t>
-      </w:r>
-      <w:r>
-        <w:t xml:space="preserve"> were</w:t>
-      </w:r>
-      <w:r>
-        <w:t xml:space="preserve"> dealt with. </w:t>
-      </w:r>
-    </w:p>
-    <w:p>
-      <w:pPr>
-        <w:pStyle w:val="Heading2"/>
+        <w:ind w:firstLine="0"/>
       </w:pPr>
       <w:r>
         <w:t>Test Plan</w:t>
@@ -1124,7 +1150,7 @@
     </w:p>
     <w:p>
       <w:pPr>
-        <w:pStyle w:val="Heading3"/>
+        <w:pStyle w:val="Heading4"/>
       </w:pPr>
       <w:r>
         <w:t>Items</w:t>
@@ -1143,7 +1169,7 @@
     </w:p>
     <w:p>
       <w:pPr>
-        <w:pStyle w:val="Heading3"/>
+        <w:pStyle w:val="Heading4"/>
       </w:pPr>
       <w:r>
         <w:t>Features</w:t>
@@ -1160,75 +1186,77 @@
     </w:p>
     <w:p>
       <w:pPr>
+        <w:pStyle w:val="Heading4"/>
+      </w:pPr>
+      <w:r>
+        <w:t>Deliverables</w:t>
+      </w:r>
+    </w:p>
+    <w:p>
+      <w:r>
+        <w:t xml:space="preserve">List what the test(s) would produce. For </w:t>
+      </w:r>
+      <w:r>
+        <w:t>example,</w:t>
+      </w:r>
+      <w:r>
+        <w:t xml:space="preserve"> documentation or code notations. </w:t>
+      </w:r>
+    </w:p>
+    <w:p>
+      <w:pPr>
+        <w:pStyle w:val="Heading4"/>
+      </w:pPr>
+      <w:r>
+        <w:t>Tasks</w:t>
+      </w:r>
+    </w:p>
+    <w:p>
+      <w:r>
+        <w:t>List the tasks required to complete the testing and provide the outcomes you identified.</w:t>
+      </w:r>
+    </w:p>
+    <w:p>
+      <w:pPr>
+        <w:pStyle w:val="Heading4"/>
+      </w:pPr>
+      <w:r>
+        <w:lastRenderedPageBreak/>
+        <w:t>Needs</w:t>
+      </w:r>
+    </w:p>
+    <w:p>
+      <w:r>
+        <w:t xml:space="preserve">Describe what </w:t>
+      </w:r>
+      <w:r>
+        <w:t xml:space="preserve">was </w:t>
+      </w:r>
+      <w:r>
+        <w:t xml:space="preserve">needed to be running or what support items had to be in place to perform the test?  Specify versions if appropriate and other technical requirements. If a testing package and/or library was employed, be sure to identify it/them. </w:t>
+      </w:r>
+    </w:p>
+    <w:p>
+      <w:pPr>
         <w:pStyle w:val="Heading3"/>
-      </w:pPr>
-      <w:r>
-        <w:t>Deliverables</w:t>
-      </w:r>
-    </w:p>
-    <w:p>
-      <w:r>
-        <w:t xml:space="preserve">List what the test(s) would produce. For </w:t>
-      </w:r>
-      <w:r>
-        <w:t>example,</w:t>
-      </w:r>
-      <w:r>
-        <w:t xml:space="preserve"> documentation or code notations. </w:t>
+        <w:ind w:firstLine="0"/>
+      </w:pPr>
+      <w:r>
+        <w:t>Pass/Fail Criteria</w:t>
+      </w:r>
+    </w:p>
+    <w:p>
+      <w:r>
+        <w:t xml:space="preserve">Describe the criteria you used to determine the success of the test and what the protocol was for a positive result. </w:t>
+      </w:r>
+      <w:r>
+        <w:t xml:space="preserve">Also describe what the recourse was if the test failed including remediation strategies and documentation requirements. </w:t>
       </w:r>
     </w:p>
     <w:p>
       <w:pPr>
         <w:pStyle w:val="Heading3"/>
-      </w:pPr>
-      <w:r>
-        <w:t>Tasks</w:t>
-      </w:r>
-    </w:p>
-    <w:p>
-      <w:r>
-        <w:t>List the tasks required to complete the testing and provide the outcomes you identified.</w:t>
-      </w:r>
-    </w:p>
-    <w:p>
-      <w:pPr>
-        <w:pStyle w:val="Heading3"/>
-      </w:pPr>
-      <w:r>
-        <w:t>Needs</w:t>
-      </w:r>
-    </w:p>
-    <w:p>
-      <w:r>
-        <w:t xml:space="preserve">Describe what </w:t>
-      </w:r>
-      <w:r>
-        <w:t xml:space="preserve">was </w:t>
-      </w:r>
-      <w:r>
-        <w:t xml:space="preserve">needed to be running or what support items had to be in place to perform the test?  Specify versions if appropriate and other technical requirements. If a testing package and/or library was employed, be sure to identify it/them. </w:t>
-      </w:r>
-    </w:p>
-    <w:p>
-      <w:pPr>
-        <w:pStyle w:val="Heading3"/>
-      </w:pPr>
-      <w:r>
-        <w:lastRenderedPageBreak/>
-        <w:t>Pass/Fail Criteria</w:t>
-      </w:r>
-    </w:p>
-    <w:p>
-      <w:r>
-        <w:t xml:space="preserve">Describe the criteria you used to determine the success of the test and what the protocol was for a positive result. </w:t>
-      </w:r>
-      <w:r>
-        <w:t xml:space="preserve">Also describe what the recourse was if the test failed including remediation strategies and documentation requirements. </w:t>
-      </w:r>
-    </w:p>
-    <w:p>
-      <w:pPr>
-        <w:pStyle w:val="Heading2"/>
+        <w:ind w:firstLine="0"/>
       </w:pPr>
       <w:r>
         <w:t>Specifications</w:t>
@@ -1335,7 +1363,8 @@
     </w:p>
     <w:p>
       <w:pPr>
-        <w:pStyle w:val="Heading2"/>
+        <w:pStyle w:val="Heading3"/>
+        <w:ind w:firstLine="0"/>
       </w:pPr>
       <w:r>
         <w:t>Procedures</w:t>
@@ -1348,7 +1377,8 @@
     </w:p>
     <w:p>
       <w:pPr>
-        <w:pStyle w:val="Heading2"/>
+        <w:pStyle w:val="Heading3"/>
+        <w:ind w:firstLine="0"/>
       </w:pPr>
       <w:r>
         <w:t>Results</w:t>
@@ -1453,32 +1483,19 @@
         <w:pStyle w:val="Heading1"/>
       </w:pPr>
       <w:r>
-        <w:t xml:space="preserve">C5. Link to </w:t>
-      </w:r>
-      <w:r>
-        <w:t>Live Version</w:t>
-      </w:r>
-    </w:p>
-    <w:p>
-      <w:r>
-        <w:t>Again, i</w:t>
-      </w:r>
-      <w:r>
-        <w:t>f</w:t>
-      </w:r>
-      <w:r>
-        <w:t xml:space="preserve"> a live version of the app can be viewed, provide the link or location where it may be found. Include a username and password if applicable. </w:t>
-      </w:r>
-    </w:p>
-    <w:p>
-      <w:pPr>
-        <w:pStyle w:val="Heading1"/>
         <w:rPr>
           <w:sz w:val="32"/>
           <w:szCs w:val="32"/>
         </w:rPr>
-      </w:pPr>
-    </w:p>
+        <w:t>Link to live version</w:t>
+      </w:r>
+    </w:p>
+    <w:p>
+      <w:r>
+        <w:t>CDUTermTracker is a mobile app; there is no link to the live version. See the “User Guide” below for app documentation, including setup and maintenance.</w:t>
+      </w:r>
+    </w:p>
+    <w:p/>
     <w:p>
       <w:pPr>
         <w:pStyle w:val="Heading1"/>
@@ -1506,34 +1523,6 @@
     <w:p/>
     <w:p/>
     <w:p/>
-    <w:p/>
-    <w:p>
-      <w:pPr>
-        <w:rPr>
-          <w:rFonts w:asciiTheme="majorHAnsi" w:eastAsiaTheme="majorEastAsia" w:hAnsiTheme="majorHAnsi" w:cstheme="majorBidi"/>
-          <w:b/>
-          <w:bCs/>
-          <w:sz w:val="32"/>
-          <w:szCs w:val="32"/>
-        </w:rPr>
-      </w:pPr>
-      <w:r>
-        <w:rPr>
-          <w:sz w:val="32"/>
-          <w:szCs w:val="32"/>
-        </w:rPr>
-        <w:br w:type="page"/>
-      </w:r>
-    </w:p>
-    <w:p>
-      <w:pPr>
-        <w:pStyle w:val="Heading1"/>
-        <w:rPr>
-          <w:sz w:val="32"/>
-          <w:szCs w:val="32"/>
-        </w:rPr>
-      </w:pPr>
-    </w:p>
     <w:p>
       <w:pPr>
         <w:pStyle w:val="Heading1"/>
@@ -2388,7 +2377,7 @@
 </file>
 
 <file path=word/endnotes.xml><?xml version="1.0" encoding="utf-8"?>
-<w:endnotes xmlns:wpc="http://schemas.microsoft.com/office/word/2010/wordprocessingCanvas" xmlns:cx="http://schemas.microsoft.com/office/drawing/2014/chartex" xmlns:cx1="http://schemas.microsoft.com/office/drawing/2015/9/8/chartex" xmlns:cx2="http://schemas.microsoft.com/office/drawing/2015/10/21/chartex" xmlns:cx3="http://schemas.microsoft.com/office/drawing/2016/5/9/chartex" xmlns:cx4="http://schemas.microsoft.com/office/drawing/2016/5/10/chartex" xmlns:cx5="http://schemas.microsoft.com/office/drawing/2016/5/11/chartex" xmlns:cx6="http://schemas.microsoft.com/office/drawing/2016/5/12/chartex" xmlns:cx7="http://schemas.microsoft.com/office/drawing/2016/5/13/chartex" xmlns:cx8="http://schemas.microsoft.com/office/drawing/2016/5/14/chartex" xmlns:mc="http://schemas.openxmlformats.org/markup-compatibility/2006" xmlns:aink="http://schemas.microsoft.com/office/drawing/2016/ink" xmlns:am3d="http://schemas.microsoft.com/office/drawing/2017/model3d" xmlns:o="urn:schemas-microsoft-com:office:office" xmlns:r="http://schemas.openxmlformats.org/officeDocument/2006/relationships" xmlns:m="http://schemas.openxmlformats.org/officeDocument/2006/math" xmlns:v="urn:schemas-microsoft-com:vml" xmlns:wp14="http://schemas.microsoft.com/office/word/2010/wordprocessingDrawing" xmlns:wp="http://schemas.openxmlformats.org/drawingml/2006/wordprocessingDrawing" xmlns:w10="urn:schemas-microsoft-com:office:word" xmlns:w="http://schemas.openxmlformats.org/wordprocessingml/2006/main" xmlns:w14="http://schemas.microsoft.com/office/word/2010/wordml" xmlns:w15="http://schemas.microsoft.com/office/word/2012/wordml" xmlns:w16cex="http://schemas.microsoft.com/office/word/2018/wordml/cex" xmlns:w16cid="http://schemas.microsoft.com/office/word/2016/wordml/cid" xmlns:w16="http://schemas.microsoft.com/office/word/2018/wordml" xmlns:w16sdtdh="http://schemas.microsoft.com/office/word/2020/wordml/sdtdatahash" xmlns:w16se="http://schemas.microsoft.com/office/word/2015/wordml/symex" xmlns:wpg="http://schemas.microsoft.com/office/word/2010/wordprocessingGroup" xmlns:wpi="http://schemas.microsoft.com/office/word/2010/wordprocessingInk" xmlns:wne="http://schemas.microsoft.com/office/word/2006/wordml" xmlns:wps="http://schemas.microsoft.com/office/word/2010/wordprocessingShape" mc:Ignorable="w14 w15 w16se w16cid w16 w16cex w16sdtdh wp14">
+<w:endnotes xmlns:wpc="http://schemas.microsoft.com/office/word/2010/wordprocessingCanvas" xmlns:cx="http://schemas.microsoft.com/office/drawing/2014/chartex" xmlns:cx1="http://schemas.microsoft.com/office/drawing/2015/9/8/chartex" xmlns:cx2="http://schemas.microsoft.com/office/drawing/2015/10/21/chartex" xmlns:cx3="http://schemas.microsoft.com/office/drawing/2016/5/9/chartex" xmlns:cx4="http://schemas.microsoft.com/office/drawing/2016/5/10/chartex" xmlns:cx5="http://schemas.microsoft.com/office/drawing/2016/5/11/chartex" xmlns:cx6="http://schemas.microsoft.com/office/drawing/2016/5/12/chartex" xmlns:cx7="http://schemas.microsoft.com/office/drawing/2016/5/13/chartex" xmlns:cx8="http://schemas.microsoft.com/office/drawing/2016/5/14/chartex" xmlns:mc="http://schemas.openxmlformats.org/markup-compatibility/2006" xmlns:aink="http://schemas.microsoft.com/office/drawing/2016/ink" xmlns:am3d="http://schemas.microsoft.com/office/drawing/2017/model3d" xmlns:o="urn:schemas-microsoft-com:office:office" xmlns:oel="http://schemas.microsoft.com/office/2019/extlst" xmlns:r="http://schemas.openxmlformats.org/officeDocument/2006/relationships" xmlns:m="http://schemas.openxmlformats.org/officeDocument/2006/math" xmlns:v="urn:schemas-microsoft-com:vml" xmlns:wp14="http://schemas.microsoft.com/office/word/2010/wordprocessingDrawing" xmlns:wp="http://schemas.openxmlformats.org/drawingml/2006/wordprocessingDrawing" xmlns:w10="urn:schemas-microsoft-com:office:word" xmlns:w="http://schemas.openxmlformats.org/wordprocessingml/2006/main" xmlns:w14="http://schemas.microsoft.com/office/word/2010/wordml" xmlns:w15="http://schemas.microsoft.com/office/word/2012/wordml" xmlns:w16cex="http://schemas.microsoft.com/office/word/2018/wordml/cex" xmlns:w16cid="http://schemas.microsoft.com/office/word/2016/wordml/cid" xmlns:w16="http://schemas.microsoft.com/office/word/2018/wordml" xmlns:w16sdtdh="http://schemas.microsoft.com/office/word/2020/wordml/sdtdatahash" xmlns:w16se="http://schemas.microsoft.com/office/word/2015/wordml/symex" xmlns:wpg="http://schemas.microsoft.com/office/word/2010/wordprocessingGroup" xmlns:wpi="http://schemas.microsoft.com/office/word/2010/wordprocessingInk" xmlns:wne="http://schemas.microsoft.com/office/word/2006/wordml" xmlns:wps="http://schemas.microsoft.com/office/word/2010/wordprocessingShape" mc:Ignorable="w14 w15 w16se w16cid w16 w16cex w16sdtdh wp14">
   <w:endnote w:type="separator" w:id="-1">
     <w:p>
       <w:pPr>
@@ -2413,7 +2402,7 @@
 </file>
 
 <file path=word/footnotes.xml><?xml version="1.0" encoding="utf-8"?>
-<w:footnotes xmlns:wpc="http://schemas.microsoft.com/office/word/2010/wordprocessingCanvas" xmlns:cx="http://schemas.microsoft.com/office/drawing/2014/chartex" xmlns:cx1="http://schemas.microsoft.com/office/drawing/2015/9/8/chartex" xmlns:cx2="http://schemas.microsoft.com/office/drawing/2015/10/21/chartex" xmlns:cx3="http://schemas.microsoft.com/office/drawing/2016/5/9/chartex" xmlns:cx4="http://schemas.microsoft.com/office/drawing/2016/5/10/chartex" xmlns:cx5="http://schemas.microsoft.com/office/drawing/2016/5/11/chartex" xmlns:cx6="http://schemas.microsoft.com/office/drawing/2016/5/12/chartex" xmlns:cx7="http://schemas.microsoft.com/office/drawing/2016/5/13/chartex" xmlns:cx8="http://schemas.microsoft.com/office/drawing/2016/5/14/chartex" xmlns:mc="http://schemas.openxmlformats.org/markup-compatibility/2006" xmlns:aink="http://schemas.microsoft.com/office/drawing/2016/ink" xmlns:am3d="http://schemas.microsoft.com/office/drawing/2017/model3d" xmlns:o="urn:schemas-microsoft-com:office:office" xmlns:r="http://schemas.openxmlformats.org/officeDocument/2006/relationships" xmlns:m="http://schemas.openxmlformats.org/officeDocument/2006/math" xmlns:v="urn:schemas-microsoft-com:vml" xmlns:wp14="http://schemas.microsoft.com/office/word/2010/wordprocessingDrawing" xmlns:wp="http://schemas.openxmlformats.org/drawingml/2006/wordprocessingDrawing" xmlns:w10="urn:schemas-microsoft-com:office:word" xmlns:w="http://schemas.openxmlformats.org/wordprocessingml/2006/main" xmlns:w14="http://schemas.microsoft.com/office/word/2010/wordml" xmlns:w15="http://schemas.microsoft.com/office/word/2012/wordml" xmlns:w16cex="http://schemas.microsoft.com/office/word/2018/wordml/cex" xmlns:w16cid="http://schemas.microsoft.com/office/word/2016/wordml/cid" xmlns:w16="http://schemas.microsoft.com/office/word/2018/wordml" xmlns:w16sdtdh="http://schemas.microsoft.com/office/word/2020/wordml/sdtdatahash" xmlns:w16se="http://schemas.microsoft.com/office/word/2015/wordml/symex" xmlns:wpg="http://schemas.microsoft.com/office/word/2010/wordprocessingGroup" xmlns:wpi="http://schemas.microsoft.com/office/word/2010/wordprocessingInk" xmlns:wne="http://schemas.microsoft.com/office/word/2006/wordml" xmlns:wps="http://schemas.microsoft.com/office/word/2010/wordprocessingShape" mc:Ignorable="w14 w15 w16se w16cid w16 w16cex w16sdtdh wp14">
+<w:footnotes xmlns:wpc="http://schemas.microsoft.com/office/word/2010/wordprocessingCanvas" xmlns:cx="http://schemas.microsoft.com/office/drawing/2014/chartex" xmlns:cx1="http://schemas.microsoft.com/office/drawing/2015/9/8/chartex" xmlns:cx2="http://schemas.microsoft.com/office/drawing/2015/10/21/chartex" xmlns:cx3="http://schemas.microsoft.com/office/drawing/2016/5/9/chartex" xmlns:cx4="http://schemas.microsoft.com/office/drawing/2016/5/10/chartex" xmlns:cx5="http://schemas.microsoft.com/office/drawing/2016/5/11/chartex" xmlns:cx6="http://schemas.microsoft.com/office/drawing/2016/5/12/chartex" xmlns:cx7="http://schemas.microsoft.com/office/drawing/2016/5/13/chartex" xmlns:cx8="http://schemas.microsoft.com/office/drawing/2016/5/14/chartex" xmlns:mc="http://schemas.openxmlformats.org/markup-compatibility/2006" xmlns:aink="http://schemas.microsoft.com/office/drawing/2016/ink" xmlns:am3d="http://schemas.microsoft.com/office/drawing/2017/model3d" xmlns:o="urn:schemas-microsoft-com:office:office" xmlns:oel="http://schemas.microsoft.com/office/2019/extlst" xmlns:r="http://schemas.openxmlformats.org/officeDocument/2006/relationships" xmlns:m="http://schemas.openxmlformats.org/officeDocument/2006/math" xmlns:v="urn:schemas-microsoft-com:vml" xmlns:wp14="http://schemas.microsoft.com/office/word/2010/wordprocessingDrawing" xmlns:wp="http://schemas.openxmlformats.org/drawingml/2006/wordprocessingDrawing" xmlns:w10="urn:schemas-microsoft-com:office:word" xmlns:w="http://schemas.openxmlformats.org/wordprocessingml/2006/main" xmlns:w14="http://schemas.microsoft.com/office/word/2010/wordml" xmlns:w15="http://schemas.microsoft.com/office/word/2012/wordml" xmlns:w16cex="http://schemas.microsoft.com/office/word/2018/wordml/cex" xmlns:w16cid="http://schemas.microsoft.com/office/word/2016/wordml/cid" xmlns:w16="http://schemas.microsoft.com/office/word/2018/wordml" xmlns:w16sdtdh="http://schemas.microsoft.com/office/word/2020/wordml/sdtdatahash" xmlns:w16se="http://schemas.microsoft.com/office/word/2015/wordml/symex" xmlns:wpg="http://schemas.microsoft.com/office/word/2010/wordprocessingGroup" xmlns:wpi="http://schemas.microsoft.com/office/word/2010/wordprocessingInk" xmlns:wne="http://schemas.microsoft.com/office/word/2006/wordml" xmlns:wps="http://schemas.microsoft.com/office/word/2010/wordprocessingShape" mc:Ignorable="w14 w15 w16se w16cid w16 w16cex w16sdtdh wp14">
   <w:footnote w:type="separator" w:id="-1">
     <w:p>
       <w:pPr>
@@ -2438,7 +2427,7 @@
 </file>
 
 <file path=word/header1.xml><?xml version="1.0" encoding="utf-8"?>
-<w:hdr xmlns:wpc="http://schemas.microsoft.com/office/word/2010/wordprocessingCanvas" xmlns:cx="http://schemas.microsoft.com/office/drawing/2014/chartex" xmlns:cx1="http://schemas.microsoft.com/office/drawing/2015/9/8/chartex" xmlns:cx2="http://schemas.microsoft.com/office/drawing/2015/10/21/chartex" xmlns:cx3="http://schemas.microsoft.com/office/drawing/2016/5/9/chartex" xmlns:cx4="http://schemas.microsoft.com/office/drawing/2016/5/10/chartex" xmlns:cx5="http://schemas.microsoft.com/office/drawing/2016/5/11/chartex" xmlns:cx6="http://schemas.microsoft.com/office/drawing/2016/5/12/chartex" xmlns:cx7="http://schemas.microsoft.com/office/drawing/2016/5/13/chartex" xmlns:cx8="http://schemas.microsoft.com/office/drawing/2016/5/14/chartex" xmlns:mc="http://schemas.openxmlformats.org/markup-compatibility/2006" xmlns:aink="http://schemas.microsoft.com/office/drawing/2016/ink" xmlns:am3d="http://schemas.microsoft.com/office/drawing/2017/model3d" xmlns:o="urn:schemas-microsoft-com:office:office" xmlns:r="http://schemas.openxmlformats.org/officeDocument/2006/relationships" xmlns:m="http://schemas.openxmlformats.org/officeDocument/2006/math" xmlns:v="urn:schemas-microsoft-com:vml" xmlns:wp14="http://schemas.microsoft.com/office/word/2010/wordprocessingDrawing" xmlns:wp="http://schemas.openxmlformats.org/drawingml/2006/wordprocessingDrawing" xmlns:w10="urn:schemas-microsoft-com:office:word" xmlns:w="http://schemas.openxmlformats.org/wordprocessingml/2006/main" xmlns:w14="http://schemas.microsoft.com/office/word/2010/wordml" xmlns:w15="http://schemas.microsoft.com/office/word/2012/wordml" xmlns:w16cex="http://schemas.microsoft.com/office/word/2018/wordml/cex" xmlns:w16cid="http://schemas.microsoft.com/office/word/2016/wordml/cid" xmlns:w16="http://schemas.microsoft.com/office/word/2018/wordml" xmlns:w16sdtdh="http://schemas.microsoft.com/office/word/2020/wordml/sdtdatahash" xmlns:w16se="http://schemas.microsoft.com/office/word/2015/wordml/symex" xmlns:wpg="http://schemas.microsoft.com/office/word/2010/wordprocessingGroup" xmlns:wpi="http://schemas.microsoft.com/office/word/2010/wordprocessingInk" xmlns:wne="http://schemas.microsoft.com/office/word/2006/wordml" xmlns:wps="http://schemas.microsoft.com/office/word/2010/wordprocessingShape" mc:Ignorable="w14 w15 w16se w16cid w16 w16cex w16sdtdh wp14">
+<w:hdr xmlns:wpc="http://schemas.microsoft.com/office/word/2010/wordprocessingCanvas" xmlns:cx="http://schemas.microsoft.com/office/drawing/2014/chartex" xmlns:cx1="http://schemas.microsoft.com/office/drawing/2015/9/8/chartex" xmlns:cx2="http://schemas.microsoft.com/office/drawing/2015/10/21/chartex" xmlns:cx3="http://schemas.microsoft.com/office/drawing/2016/5/9/chartex" xmlns:cx4="http://schemas.microsoft.com/office/drawing/2016/5/10/chartex" xmlns:cx5="http://schemas.microsoft.com/office/drawing/2016/5/11/chartex" xmlns:cx6="http://schemas.microsoft.com/office/drawing/2016/5/12/chartex" xmlns:cx7="http://schemas.microsoft.com/office/drawing/2016/5/13/chartex" xmlns:cx8="http://schemas.microsoft.com/office/drawing/2016/5/14/chartex" xmlns:mc="http://schemas.openxmlformats.org/markup-compatibility/2006" xmlns:aink="http://schemas.microsoft.com/office/drawing/2016/ink" xmlns:am3d="http://schemas.microsoft.com/office/drawing/2017/model3d" xmlns:o="urn:schemas-microsoft-com:office:office" xmlns:oel="http://schemas.microsoft.com/office/2019/extlst" xmlns:r="http://schemas.openxmlformats.org/officeDocument/2006/relationships" xmlns:m="http://schemas.openxmlformats.org/officeDocument/2006/math" xmlns:v="urn:schemas-microsoft-com:vml" xmlns:wp14="http://schemas.microsoft.com/office/word/2010/wordprocessingDrawing" xmlns:wp="http://schemas.openxmlformats.org/drawingml/2006/wordprocessingDrawing" xmlns:w10="urn:schemas-microsoft-com:office:word" xmlns:w="http://schemas.openxmlformats.org/wordprocessingml/2006/main" xmlns:w14="http://schemas.microsoft.com/office/word/2010/wordml" xmlns:w15="http://schemas.microsoft.com/office/word/2012/wordml" xmlns:w16cex="http://schemas.microsoft.com/office/word/2018/wordml/cex" xmlns:w16cid="http://schemas.microsoft.com/office/word/2016/wordml/cid" xmlns:w16="http://schemas.microsoft.com/office/word/2018/wordml" xmlns:w16sdtdh="http://schemas.microsoft.com/office/word/2020/wordml/sdtdatahash" xmlns:w16se="http://schemas.microsoft.com/office/word/2015/wordml/symex" xmlns:wpg="http://schemas.microsoft.com/office/word/2010/wordprocessingGroup" xmlns:wpi="http://schemas.microsoft.com/office/word/2010/wordprocessingInk" xmlns:wne="http://schemas.microsoft.com/office/word/2006/wordml" xmlns:wps="http://schemas.microsoft.com/office/word/2010/wordprocessingShape" mc:Ignorable="w14 w15 w16se w16cid w16 w16cex w16sdtdh wp14">
   <w:p>
     <w:pPr>
       <w:pStyle w:val="Header"/>
@@ -2451,7 +2440,7 @@
 </file>
 
 <file path=word/header2.xml><?xml version="1.0" encoding="utf-8"?>
-<w:hdr xmlns:wpc="http://schemas.microsoft.com/office/word/2010/wordprocessingCanvas" xmlns:cx="http://schemas.microsoft.com/office/drawing/2014/chartex" xmlns:cx1="http://schemas.microsoft.com/office/drawing/2015/9/8/chartex" xmlns:cx2="http://schemas.microsoft.com/office/drawing/2015/10/21/chartex" xmlns:cx3="http://schemas.microsoft.com/office/drawing/2016/5/9/chartex" xmlns:cx4="http://schemas.microsoft.com/office/drawing/2016/5/10/chartex" xmlns:cx5="http://schemas.microsoft.com/office/drawing/2016/5/11/chartex" xmlns:cx6="http://schemas.microsoft.com/office/drawing/2016/5/12/chartex" xmlns:cx7="http://schemas.microsoft.com/office/drawing/2016/5/13/chartex" xmlns:cx8="http://schemas.microsoft.com/office/drawing/2016/5/14/chartex" xmlns:mc="http://schemas.openxmlformats.org/markup-compatibility/2006" xmlns:aink="http://schemas.microsoft.com/office/drawing/2016/ink" xmlns:am3d="http://schemas.microsoft.com/office/drawing/2017/model3d" xmlns:o="urn:schemas-microsoft-com:office:office" xmlns:r="http://schemas.openxmlformats.org/officeDocument/2006/relationships" xmlns:m="http://schemas.openxmlformats.org/officeDocument/2006/math" xmlns:v="urn:schemas-microsoft-com:vml" xmlns:wp14="http://schemas.microsoft.com/office/word/2010/wordprocessingDrawing" xmlns:wp="http://schemas.openxmlformats.org/drawingml/2006/wordprocessingDrawing" xmlns:w10="urn:schemas-microsoft-com:office:word" xmlns:w="http://schemas.openxmlformats.org/wordprocessingml/2006/main" xmlns:w14="http://schemas.microsoft.com/office/word/2010/wordml" xmlns:w15="http://schemas.microsoft.com/office/word/2012/wordml" xmlns:w16cex="http://schemas.microsoft.com/office/word/2018/wordml/cex" xmlns:w16cid="http://schemas.microsoft.com/office/word/2016/wordml/cid" xmlns:w16="http://schemas.microsoft.com/office/word/2018/wordml" xmlns:w16sdtdh="http://schemas.microsoft.com/office/word/2020/wordml/sdtdatahash" xmlns:w16se="http://schemas.microsoft.com/office/word/2015/wordml/symex" xmlns:wpg="http://schemas.microsoft.com/office/word/2010/wordprocessingGroup" xmlns:wpi="http://schemas.microsoft.com/office/word/2010/wordprocessingInk" xmlns:wne="http://schemas.microsoft.com/office/word/2006/wordml" xmlns:wps="http://schemas.microsoft.com/office/word/2010/wordprocessingShape" mc:Ignorable="w14 w15 w16se w16cid w16 w16cex w16sdtdh wp14">
+<w:hdr xmlns:wpc="http://schemas.microsoft.com/office/word/2010/wordprocessingCanvas" xmlns:cx="http://schemas.microsoft.com/office/drawing/2014/chartex" xmlns:cx1="http://schemas.microsoft.com/office/drawing/2015/9/8/chartex" xmlns:cx2="http://schemas.microsoft.com/office/drawing/2015/10/21/chartex" xmlns:cx3="http://schemas.microsoft.com/office/drawing/2016/5/9/chartex" xmlns:cx4="http://schemas.microsoft.com/office/drawing/2016/5/10/chartex" xmlns:cx5="http://schemas.microsoft.com/office/drawing/2016/5/11/chartex" xmlns:cx6="http://schemas.microsoft.com/office/drawing/2016/5/12/chartex" xmlns:cx7="http://schemas.microsoft.com/office/drawing/2016/5/13/chartex" xmlns:cx8="http://schemas.microsoft.com/office/drawing/2016/5/14/chartex" xmlns:mc="http://schemas.openxmlformats.org/markup-compatibility/2006" xmlns:aink="http://schemas.microsoft.com/office/drawing/2016/ink" xmlns:am3d="http://schemas.microsoft.com/office/drawing/2017/model3d" xmlns:o="urn:schemas-microsoft-com:office:office" xmlns:oel="http://schemas.microsoft.com/office/2019/extlst" xmlns:r="http://schemas.openxmlformats.org/officeDocument/2006/relationships" xmlns:m="http://schemas.openxmlformats.org/officeDocument/2006/math" xmlns:v="urn:schemas-microsoft-com:vml" xmlns:wp14="http://schemas.microsoft.com/office/word/2010/wordprocessingDrawing" xmlns:wp="http://schemas.openxmlformats.org/drawingml/2006/wordprocessingDrawing" xmlns:w10="urn:schemas-microsoft-com:office:word" xmlns:w="http://schemas.openxmlformats.org/wordprocessingml/2006/main" xmlns:w14="http://schemas.microsoft.com/office/word/2010/wordml" xmlns:w15="http://schemas.microsoft.com/office/word/2012/wordml" xmlns:w16cex="http://schemas.microsoft.com/office/word/2018/wordml/cex" xmlns:w16cid="http://schemas.microsoft.com/office/word/2016/wordml/cid" xmlns:w16="http://schemas.microsoft.com/office/word/2018/wordml" xmlns:w16sdtdh="http://schemas.microsoft.com/office/word/2020/wordml/sdtdatahash" xmlns:w16se="http://schemas.microsoft.com/office/word/2015/wordml/symex" xmlns:wpg="http://schemas.microsoft.com/office/word/2010/wordprocessingGroup" xmlns:wpi="http://schemas.microsoft.com/office/word/2010/wordprocessingInk" xmlns:wne="http://schemas.microsoft.com/office/word/2006/wordml" xmlns:wps="http://schemas.microsoft.com/office/word/2010/wordprocessingShape" mc:Ignorable="w14 w15 w16se w16cid w16 w16cex w16sdtdh wp14">
   <w:p>
     <w:pPr>
       <w:pStyle w:val="Header"/>
@@ -2549,7 +2538,7 @@
 </file>
 
 <file path=word/numbering.xml><?xml version="1.0" encoding="utf-8"?>
-<w:numbering xmlns:wpc="http://schemas.microsoft.com/office/word/2010/wordprocessingCanvas" xmlns:cx="http://schemas.microsoft.com/office/drawing/2014/chartex" xmlns:cx1="http://schemas.microsoft.com/office/drawing/2015/9/8/chartex" xmlns:cx2="http://schemas.microsoft.com/office/drawing/2015/10/21/chartex" xmlns:cx3="http://schemas.microsoft.com/office/drawing/2016/5/9/chartex" xmlns:cx4="http://schemas.microsoft.com/office/drawing/2016/5/10/chartex" xmlns:cx5="http://schemas.microsoft.com/office/drawing/2016/5/11/chartex" xmlns:cx6="http://schemas.microsoft.com/office/drawing/2016/5/12/chartex" xmlns:cx7="http://schemas.microsoft.com/office/drawing/2016/5/13/chartex" xmlns:cx8="http://schemas.microsoft.com/office/drawing/2016/5/14/chartex" xmlns:mc="http://schemas.openxmlformats.org/markup-compatibility/2006" xmlns:aink="http://schemas.microsoft.com/office/drawing/2016/ink" xmlns:am3d="http://schemas.microsoft.com/office/drawing/2017/model3d" xmlns:o="urn:schemas-microsoft-com:office:office" xmlns:r="http://schemas.openxmlformats.org/officeDocument/2006/relationships" xmlns:m="http://schemas.openxmlformats.org/officeDocument/2006/math" xmlns:v="urn:schemas-microsoft-com:vml" xmlns:wp14="http://schemas.microsoft.com/office/word/2010/wordprocessingDrawing" xmlns:wp="http://schemas.openxmlformats.org/drawingml/2006/wordprocessingDrawing" xmlns:w10="urn:schemas-microsoft-com:office:word" xmlns:w="http://schemas.openxmlformats.org/wordprocessingml/2006/main" xmlns:w14="http://schemas.microsoft.com/office/word/2010/wordml" xmlns:w15="http://schemas.microsoft.com/office/word/2012/wordml" xmlns:w16cex="http://schemas.microsoft.com/office/word/2018/wordml/cex" xmlns:w16cid="http://schemas.microsoft.com/office/word/2016/wordml/cid" xmlns:w16="http://schemas.microsoft.com/office/word/2018/wordml" xmlns:w16sdtdh="http://schemas.microsoft.com/office/word/2020/wordml/sdtdatahash" xmlns:w16se="http://schemas.microsoft.com/office/word/2015/wordml/symex" xmlns:wpg="http://schemas.microsoft.com/office/word/2010/wordprocessingGroup" xmlns:wpi="http://schemas.microsoft.com/office/word/2010/wordprocessingInk" xmlns:wne="http://schemas.microsoft.com/office/word/2006/wordml" xmlns:wps="http://schemas.microsoft.com/office/word/2010/wordprocessingShape" mc:Ignorable="w14 w15 w16se w16cid w16 w16cex w16sdtdh wp14">
+<w:numbering xmlns:wpc="http://schemas.microsoft.com/office/word/2010/wordprocessingCanvas" xmlns:cx="http://schemas.microsoft.com/office/drawing/2014/chartex" xmlns:cx1="http://schemas.microsoft.com/office/drawing/2015/9/8/chartex" xmlns:cx2="http://schemas.microsoft.com/office/drawing/2015/10/21/chartex" xmlns:cx3="http://schemas.microsoft.com/office/drawing/2016/5/9/chartex" xmlns:cx4="http://schemas.microsoft.com/office/drawing/2016/5/10/chartex" xmlns:cx5="http://schemas.microsoft.com/office/drawing/2016/5/11/chartex" xmlns:cx6="http://schemas.microsoft.com/office/drawing/2016/5/12/chartex" xmlns:cx7="http://schemas.microsoft.com/office/drawing/2016/5/13/chartex" xmlns:cx8="http://schemas.microsoft.com/office/drawing/2016/5/14/chartex" xmlns:mc="http://schemas.openxmlformats.org/markup-compatibility/2006" xmlns:aink="http://schemas.microsoft.com/office/drawing/2016/ink" xmlns:am3d="http://schemas.microsoft.com/office/drawing/2017/model3d" xmlns:o="urn:schemas-microsoft-com:office:office" xmlns:oel="http://schemas.microsoft.com/office/2019/extlst" xmlns:r="http://schemas.openxmlformats.org/officeDocument/2006/relationships" xmlns:m="http://schemas.openxmlformats.org/officeDocument/2006/math" xmlns:v="urn:schemas-microsoft-com:vml" xmlns:wp14="http://schemas.microsoft.com/office/word/2010/wordprocessingDrawing" xmlns:wp="http://schemas.openxmlformats.org/drawingml/2006/wordprocessingDrawing" xmlns:w10="urn:schemas-microsoft-com:office:word" xmlns:w="http://schemas.openxmlformats.org/wordprocessingml/2006/main" xmlns:w14="http://schemas.microsoft.com/office/word/2010/wordml" xmlns:w15="http://schemas.microsoft.com/office/word/2012/wordml" xmlns:w16cex="http://schemas.microsoft.com/office/word/2018/wordml/cex" xmlns:w16cid="http://schemas.microsoft.com/office/word/2016/wordml/cid" xmlns:w16="http://schemas.microsoft.com/office/word/2018/wordml" xmlns:w16sdtdh="http://schemas.microsoft.com/office/word/2020/wordml/sdtdatahash" xmlns:w16se="http://schemas.microsoft.com/office/word/2015/wordml/symex" xmlns:wpg="http://schemas.microsoft.com/office/word/2010/wordprocessingGroup" xmlns:wpi="http://schemas.microsoft.com/office/word/2010/wordprocessingInk" xmlns:wne="http://schemas.microsoft.com/office/word/2006/wordml" xmlns:wps="http://schemas.microsoft.com/office/word/2010/wordprocessingShape" mc:Ignorable="w14 w15 w16se w16cid w16 w16cex w16sdtdh wp14">
   <w:abstractNum w:abstractNumId="0" w15:restartNumberingAfterBreak="0">
     <w:nsid w:val="FFFFFF7C"/>
     <w:multiLevelType w:val="singleLevel"/>
@@ -7712,7 +7701,7 @@
 </file>
 
 <file path=word/glossary/document.xml><?xml version="1.0" encoding="utf-8"?>
-<w:glossaryDocument xmlns:wpc="http://schemas.microsoft.com/office/word/2010/wordprocessingCanvas" xmlns:cx="http://schemas.microsoft.com/office/drawing/2014/chartex" xmlns:cx1="http://schemas.microsoft.com/office/drawing/2015/9/8/chartex" xmlns:cx2="http://schemas.microsoft.com/office/drawing/2015/10/21/chartex" xmlns:cx3="http://schemas.microsoft.com/office/drawing/2016/5/9/chartex" xmlns:cx4="http://schemas.microsoft.com/office/drawing/2016/5/10/chartex" xmlns:cx5="http://schemas.microsoft.com/office/drawing/2016/5/11/chartex" xmlns:cx6="http://schemas.microsoft.com/office/drawing/2016/5/12/chartex" xmlns:cx7="http://schemas.microsoft.com/office/drawing/2016/5/13/chartex" xmlns:cx8="http://schemas.microsoft.com/office/drawing/2016/5/14/chartex" xmlns:mc="http://schemas.openxmlformats.org/markup-compatibility/2006" xmlns:aink="http://schemas.microsoft.com/office/drawing/2016/ink" xmlns:am3d="http://schemas.microsoft.com/office/drawing/2017/model3d" xmlns:o="urn:schemas-microsoft-com:office:office" xmlns:r="http://schemas.openxmlformats.org/officeDocument/2006/relationships" xmlns:m="http://schemas.openxmlformats.org/officeDocument/2006/math" xmlns:v="urn:schemas-microsoft-com:vml" xmlns:wp14="http://schemas.microsoft.com/office/word/2010/wordprocessingDrawing" xmlns:wp="http://schemas.openxmlformats.org/drawingml/2006/wordprocessingDrawing" xmlns:w10="urn:schemas-microsoft-com:office:word" xmlns:w="http://schemas.openxmlformats.org/wordprocessingml/2006/main" xmlns:w14="http://schemas.microsoft.com/office/word/2010/wordml" xmlns:w15="http://schemas.microsoft.com/office/word/2012/wordml" xmlns:w16cex="http://schemas.microsoft.com/office/word/2018/wordml/cex" xmlns:w16cid="http://schemas.microsoft.com/office/word/2016/wordml/cid" xmlns:w16="http://schemas.microsoft.com/office/word/2018/wordml" xmlns:w16sdtdh="http://schemas.microsoft.com/office/word/2020/wordml/sdtdatahash" xmlns:w16se="http://schemas.microsoft.com/office/word/2015/wordml/symex" xmlns:wpg="http://schemas.microsoft.com/office/word/2010/wordprocessingGroup" xmlns:wpi="http://schemas.microsoft.com/office/word/2010/wordprocessingInk" xmlns:wne="http://schemas.microsoft.com/office/word/2006/wordml" xmlns:wps="http://schemas.microsoft.com/office/word/2010/wordprocessingShape" mc:Ignorable="w14 w15 w16se w16cid w16 w16cex w16sdtdh wp14">
+<w:glossaryDocument xmlns:wpc="http://schemas.microsoft.com/office/word/2010/wordprocessingCanvas" xmlns:cx="http://schemas.microsoft.com/office/drawing/2014/chartex" xmlns:cx1="http://schemas.microsoft.com/office/drawing/2015/9/8/chartex" xmlns:cx2="http://schemas.microsoft.com/office/drawing/2015/10/21/chartex" xmlns:cx3="http://schemas.microsoft.com/office/drawing/2016/5/9/chartex" xmlns:cx4="http://schemas.microsoft.com/office/drawing/2016/5/10/chartex" xmlns:cx5="http://schemas.microsoft.com/office/drawing/2016/5/11/chartex" xmlns:cx6="http://schemas.microsoft.com/office/drawing/2016/5/12/chartex" xmlns:cx7="http://schemas.microsoft.com/office/drawing/2016/5/13/chartex" xmlns:cx8="http://schemas.microsoft.com/office/drawing/2016/5/14/chartex" xmlns:mc="http://schemas.openxmlformats.org/markup-compatibility/2006" xmlns:aink="http://schemas.microsoft.com/office/drawing/2016/ink" xmlns:am3d="http://schemas.microsoft.com/office/drawing/2017/model3d" xmlns:o="urn:schemas-microsoft-com:office:office" xmlns:oel="http://schemas.microsoft.com/office/2019/extlst" xmlns:r="http://schemas.openxmlformats.org/officeDocument/2006/relationships" xmlns:m="http://schemas.openxmlformats.org/officeDocument/2006/math" xmlns:v="urn:schemas-microsoft-com:vml" xmlns:wp14="http://schemas.microsoft.com/office/word/2010/wordprocessingDrawing" xmlns:wp="http://schemas.openxmlformats.org/drawingml/2006/wordprocessingDrawing" xmlns:w10="urn:schemas-microsoft-com:office:word" xmlns:w="http://schemas.openxmlformats.org/wordprocessingml/2006/main" xmlns:w14="http://schemas.microsoft.com/office/word/2010/wordml" xmlns:w15="http://schemas.microsoft.com/office/word/2012/wordml" xmlns:w16cex="http://schemas.microsoft.com/office/word/2018/wordml/cex" xmlns:w16cid="http://schemas.microsoft.com/office/word/2016/wordml/cid" xmlns:w16="http://schemas.microsoft.com/office/word/2018/wordml" xmlns:w16sdtdh="http://schemas.microsoft.com/office/word/2020/wordml/sdtdatahash" xmlns:w16se="http://schemas.microsoft.com/office/word/2015/wordml/symex" xmlns:wpg="http://schemas.microsoft.com/office/word/2010/wordprocessingGroup" xmlns:wpi="http://schemas.microsoft.com/office/word/2010/wordprocessingInk" xmlns:wne="http://schemas.microsoft.com/office/word/2006/wordml" xmlns:wps="http://schemas.microsoft.com/office/word/2010/wordprocessingShape" mc:Ignorable="w14 w15 w16se w16cid w16 w16cex w16sdtdh wp14">
   <w:docParts>
     <w:docPart>
       <w:docPartPr>
@@ -7877,6 +7866,7 @@
     <w:rsid w:val="005B2ABC"/>
     <w:rsid w:val="007B62A9"/>
     <w:rsid w:val="00951232"/>
+    <w:rsid w:val="009F1B8C"/>
     <w:rsid w:val="009F2CF7"/>
     <w:rsid w:val="00A11173"/>
     <w:rsid w:val="00AA5A33"/>

</xml_diff>